<commit_message>
Started with Report Proper
</commit_message>
<xml_diff>
--- a/Capstone_Report.docx
+++ b/Capstone_Report.docx
@@ -4,33 +4,674 @@
   <w:body>
     <w:p>
       <w:pPr>
-        <w:rPr>
+        <w:pStyle w:val="Title"/>
+      </w:pPr>
+      <w:r>
+        <w:t>Data Science Capstone Project</w:t>
+      </w:r>
+    </w:p>
+    <w:p>
+      <w:pPr>
+        <w:rPr>
+          <w:rFonts w:asciiTheme="majorHAnsi" w:eastAsiaTheme="majorEastAsia" w:hAnsiTheme="majorHAnsi" w:cstheme="majorBidi"/>
+          <w:spacing w:val="-10"/>
+          <w:kern w:val="28"/>
+          <w:sz w:val="56"/>
+          <w:szCs w:val="56"/>
+        </w:rPr>
+      </w:pPr>
+      <w:r>
+        <w:br w:type="page"/>
+      </w:r>
+    </w:p>
+    <w:sdt>
+      <w:sdtPr>
+        <w:id w:val="1306744466"/>
+        <w:docPartObj>
+          <w:docPartGallery w:val="Table of Contents"/>
+          <w:docPartUnique/>
+        </w:docPartObj>
+      </w:sdtPr>
+      <w:sdtEndPr>
+        <w:rPr>
+          <w:rFonts w:asciiTheme="minorHAnsi" w:eastAsiaTheme="minorHAnsi" w:hAnsiTheme="minorHAnsi" w:cstheme="minorBidi"/>
           <w:b/>
           <w:bCs/>
-        </w:rPr>
-      </w:pPr>
-      <w:r>
-        <w:rPr>
-          <w:b/>
-          <w:bCs/>
-        </w:rPr>
-        <w:t>Data Science Capstone Project</w:t>
-      </w:r>
-    </w:p>
-    <w:p>
-      <w:pPr>
-        <w:rPr>
-          <w:b/>
-          <w:bCs/>
-        </w:rPr>
-      </w:pPr>
-      <w:r>
-        <w:rPr>
-          <w:b/>
-          <w:bCs/>
-        </w:rPr>
+          <w:noProof/>
+          <w:color w:val="auto"/>
+          <w:sz w:val="24"/>
+          <w:szCs w:val="22"/>
+        </w:rPr>
+      </w:sdtEndPr>
+      <w:sdtContent>
+        <w:p>
+          <w:pPr>
+            <w:pStyle w:val="TOCHeading"/>
+            <w:jc w:val="center"/>
+            <w:rPr>
+              <w:rStyle w:val="Heading1Char"/>
+            </w:rPr>
+          </w:pPr>
+          <w:r>
+            <w:rPr>
+              <w:rStyle w:val="Heading1Char"/>
+            </w:rPr>
+            <w:t>Table of Contents</w:t>
+          </w:r>
+        </w:p>
+        <w:p>
+          <w:pPr>
+            <w:pStyle w:val="TOC1"/>
+            <w:tabs>
+              <w:tab w:val="right" w:leader="dot" w:pos="9350"/>
+            </w:tabs>
+            <w:rPr>
+              <w:rFonts w:eastAsiaTheme="minorEastAsia"/>
+              <w:noProof/>
+              <w:sz w:val="22"/>
+            </w:rPr>
+          </w:pPr>
+          <w:r>
+            <w:fldChar w:fldCharType="begin"/>
+          </w:r>
+          <w:r>
+            <w:instrText xml:space="preserve"> TOC \o "1-2" \h \z \u </w:instrText>
+          </w:r>
+          <w:r>
+            <w:fldChar w:fldCharType="separate"/>
+          </w:r>
+          <w:hyperlink w:anchor="_Toc67005930" w:history="1">
+            <w:r>
+              <w:rPr>
+                <w:rStyle w:val="Hyperlink"/>
+                <w:noProof/>
+              </w:rPr>
+              <w:t>Introduction/Business problem</w:t>
+            </w:r>
+            <w:r>
+              <w:rPr>
+                <w:noProof/>
+                <w:webHidden/>
+              </w:rPr>
+              <w:tab/>
+            </w:r>
+            <w:r>
+              <w:rPr>
+                <w:noProof/>
+                <w:webHidden/>
+              </w:rPr>
+              <w:fldChar w:fldCharType="begin"/>
+            </w:r>
+            <w:r>
+              <w:rPr>
+                <w:noProof/>
+                <w:webHidden/>
+              </w:rPr>
+              <w:instrText xml:space="preserve"> PAGEREF _Toc67005930 \h </w:instrText>
+            </w:r>
+            <w:r>
+              <w:rPr>
+                <w:noProof/>
+                <w:webHidden/>
+              </w:rPr>
+            </w:r>
+            <w:r>
+              <w:rPr>
+                <w:noProof/>
+                <w:webHidden/>
+              </w:rPr>
+              <w:fldChar w:fldCharType="separate"/>
+            </w:r>
+            <w:r>
+              <w:rPr>
+                <w:noProof/>
+                <w:webHidden/>
+              </w:rPr>
+              <w:t>1</w:t>
+            </w:r>
+            <w:r>
+              <w:rPr>
+                <w:noProof/>
+                <w:webHidden/>
+              </w:rPr>
+              <w:fldChar w:fldCharType="end"/>
+            </w:r>
+          </w:hyperlink>
+        </w:p>
+        <w:p>
+          <w:pPr>
+            <w:pStyle w:val="TOC1"/>
+            <w:tabs>
+              <w:tab w:val="right" w:leader="dot" w:pos="9350"/>
+            </w:tabs>
+            <w:rPr>
+              <w:rFonts w:eastAsiaTheme="minorEastAsia"/>
+              <w:noProof/>
+              <w:sz w:val="22"/>
+            </w:rPr>
+          </w:pPr>
+          <w:hyperlink w:anchor="_Toc67005931" w:history="1">
+            <w:r>
+              <w:rPr>
+                <w:rStyle w:val="Hyperlink"/>
+                <w:noProof/>
+              </w:rPr>
+              <w:t>Description of the data</w:t>
+            </w:r>
+            <w:r>
+              <w:rPr>
+                <w:noProof/>
+                <w:webHidden/>
+              </w:rPr>
+              <w:tab/>
+            </w:r>
+            <w:r>
+              <w:rPr>
+                <w:noProof/>
+                <w:webHidden/>
+              </w:rPr>
+              <w:fldChar w:fldCharType="begin"/>
+            </w:r>
+            <w:r>
+              <w:rPr>
+                <w:noProof/>
+                <w:webHidden/>
+              </w:rPr>
+              <w:instrText xml:space="preserve"> PAGEREF _Toc67005931 \h </w:instrText>
+            </w:r>
+            <w:r>
+              <w:rPr>
+                <w:noProof/>
+                <w:webHidden/>
+              </w:rPr>
+            </w:r>
+            <w:r>
+              <w:rPr>
+                <w:noProof/>
+                <w:webHidden/>
+              </w:rPr>
+              <w:fldChar w:fldCharType="separate"/>
+            </w:r>
+            <w:r>
+              <w:rPr>
+                <w:noProof/>
+                <w:webHidden/>
+              </w:rPr>
+              <w:t>1</w:t>
+            </w:r>
+            <w:r>
+              <w:rPr>
+                <w:noProof/>
+                <w:webHidden/>
+              </w:rPr>
+              <w:fldChar w:fldCharType="end"/>
+            </w:r>
+          </w:hyperlink>
+        </w:p>
+        <w:p>
+          <w:pPr>
+            <w:pStyle w:val="TOC1"/>
+            <w:tabs>
+              <w:tab w:val="right" w:leader="dot" w:pos="9350"/>
+            </w:tabs>
+            <w:rPr>
+              <w:rFonts w:eastAsiaTheme="minorEastAsia"/>
+              <w:noProof/>
+              <w:sz w:val="22"/>
+            </w:rPr>
+          </w:pPr>
+          <w:hyperlink w:anchor="_Toc67005932" w:history="1">
+            <w:r>
+              <w:rPr>
+                <w:rStyle w:val="Hyperlink"/>
+                <w:noProof/>
+              </w:rPr>
+              <w:t>Methodology</w:t>
+            </w:r>
+            <w:r>
+              <w:rPr>
+                <w:noProof/>
+                <w:webHidden/>
+              </w:rPr>
+              <w:tab/>
+            </w:r>
+            <w:r>
+              <w:rPr>
+                <w:noProof/>
+                <w:webHidden/>
+              </w:rPr>
+              <w:fldChar w:fldCharType="begin"/>
+            </w:r>
+            <w:r>
+              <w:rPr>
+                <w:noProof/>
+                <w:webHidden/>
+              </w:rPr>
+              <w:instrText xml:space="preserve"> PAGEREF _Toc67005932 \h </w:instrText>
+            </w:r>
+            <w:r>
+              <w:rPr>
+                <w:noProof/>
+                <w:webHidden/>
+              </w:rPr>
+            </w:r>
+            <w:r>
+              <w:rPr>
+                <w:noProof/>
+                <w:webHidden/>
+              </w:rPr>
+              <w:fldChar w:fldCharType="separate"/>
+            </w:r>
+            <w:r>
+              <w:rPr>
+                <w:noProof/>
+                <w:webHidden/>
+              </w:rPr>
+              <w:t>2</w:t>
+            </w:r>
+            <w:r>
+              <w:rPr>
+                <w:noProof/>
+                <w:webHidden/>
+              </w:rPr>
+              <w:fldChar w:fldCharType="end"/>
+            </w:r>
+          </w:hyperlink>
+        </w:p>
+        <w:p>
+          <w:pPr>
+            <w:pStyle w:val="TOC1"/>
+            <w:tabs>
+              <w:tab w:val="right" w:leader="dot" w:pos="9350"/>
+            </w:tabs>
+            <w:rPr>
+              <w:rFonts w:eastAsiaTheme="minorEastAsia"/>
+              <w:noProof/>
+              <w:sz w:val="22"/>
+            </w:rPr>
+          </w:pPr>
+          <w:hyperlink w:anchor="_Toc67005933" w:history="1">
+            <w:r>
+              <w:rPr>
+                <w:rStyle w:val="Hyperlink"/>
+                <w:noProof/>
+              </w:rPr>
+              <w:t>Results</w:t>
+            </w:r>
+            <w:r>
+              <w:rPr>
+                <w:noProof/>
+                <w:webHidden/>
+              </w:rPr>
+              <w:tab/>
+            </w:r>
+            <w:r>
+              <w:rPr>
+                <w:noProof/>
+                <w:webHidden/>
+              </w:rPr>
+              <w:fldChar w:fldCharType="begin"/>
+            </w:r>
+            <w:r>
+              <w:rPr>
+                <w:noProof/>
+                <w:webHidden/>
+              </w:rPr>
+              <w:instrText xml:space="preserve"> PAGEREF _Toc67005933 \h </w:instrText>
+            </w:r>
+            <w:r>
+              <w:rPr>
+                <w:noProof/>
+                <w:webHidden/>
+              </w:rPr>
+            </w:r>
+            <w:r>
+              <w:rPr>
+                <w:noProof/>
+                <w:webHidden/>
+              </w:rPr>
+              <w:fldChar w:fldCharType="separate"/>
+            </w:r>
+            <w:r>
+              <w:rPr>
+                <w:noProof/>
+                <w:webHidden/>
+              </w:rPr>
+              <w:t>8</w:t>
+            </w:r>
+            <w:r>
+              <w:rPr>
+                <w:noProof/>
+                <w:webHidden/>
+              </w:rPr>
+              <w:fldChar w:fldCharType="end"/>
+            </w:r>
+          </w:hyperlink>
+        </w:p>
+        <w:p>
+          <w:pPr>
+            <w:pStyle w:val="TOC2"/>
+            <w:tabs>
+              <w:tab w:val="right" w:leader="dot" w:pos="9350"/>
+            </w:tabs>
+            <w:rPr>
+              <w:rFonts w:eastAsiaTheme="minorEastAsia"/>
+              <w:noProof/>
+              <w:sz w:val="22"/>
+            </w:rPr>
+          </w:pPr>
+          <w:hyperlink w:anchor="_Toc67005934" w:history="1">
+            <w:r>
+              <w:rPr>
+                <w:rStyle w:val="Hyperlink"/>
+                <w:noProof/>
+              </w:rPr>
+              <w:t>Venue Type Cluster</w:t>
+            </w:r>
+            <w:r>
+              <w:rPr>
+                <w:noProof/>
+                <w:webHidden/>
+              </w:rPr>
+              <w:tab/>
+            </w:r>
+            <w:r>
+              <w:rPr>
+                <w:noProof/>
+                <w:webHidden/>
+              </w:rPr>
+              <w:fldChar w:fldCharType="begin"/>
+            </w:r>
+            <w:r>
+              <w:rPr>
+                <w:noProof/>
+                <w:webHidden/>
+              </w:rPr>
+              <w:instrText xml:space="preserve"> PAGEREF _Toc67005934 \h </w:instrText>
+            </w:r>
+            <w:r>
+              <w:rPr>
+                <w:noProof/>
+                <w:webHidden/>
+              </w:rPr>
+            </w:r>
+            <w:r>
+              <w:rPr>
+                <w:noProof/>
+                <w:webHidden/>
+              </w:rPr>
+              <w:fldChar w:fldCharType="separate"/>
+            </w:r>
+            <w:r>
+              <w:rPr>
+                <w:noProof/>
+                <w:webHidden/>
+              </w:rPr>
+              <w:t>8</w:t>
+            </w:r>
+            <w:r>
+              <w:rPr>
+                <w:noProof/>
+                <w:webHidden/>
+              </w:rPr>
+              <w:fldChar w:fldCharType="end"/>
+            </w:r>
+          </w:hyperlink>
+        </w:p>
+        <w:p>
+          <w:pPr>
+            <w:pStyle w:val="TOC1"/>
+            <w:tabs>
+              <w:tab w:val="right" w:leader="dot" w:pos="9350"/>
+            </w:tabs>
+            <w:rPr>
+              <w:rFonts w:eastAsiaTheme="minorEastAsia"/>
+              <w:noProof/>
+              <w:sz w:val="22"/>
+            </w:rPr>
+          </w:pPr>
+          <w:hyperlink w:anchor="_Toc67005935" w:history="1">
+            <w:r>
+              <w:rPr>
+                <w:rStyle w:val="Hyperlink"/>
+                <w:noProof/>
+              </w:rPr>
+              <w:t>Discussion</w:t>
+            </w:r>
+            <w:r>
+              <w:rPr>
+                <w:noProof/>
+                <w:webHidden/>
+              </w:rPr>
+              <w:tab/>
+            </w:r>
+            <w:r>
+              <w:rPr>
+                <w:noProof/>
+                <w:webHidden/>
+              </w:rPr>
+              <w:fldChar w:fldCharType="begin"/>
+            </w:r>
+            <w:r>
+              <w:rPr>
+                <w:noProof/>
+                <w:webHidden/>
+              </w:rPr>
+              <w:instrText xml:space="preserve"> PAGEREF _Toc67005935 \h </w:instrText>
+            </w:r>
+            <w:r>
+              <w:rPr>
+                <w:noProof/>
+                <w:webHidden/>
+              </w:rPr>
+            </w:r>
+            <w:r>
+              <w:rPr>
+                <w:noProof/>
+                <w:webHidden/>
+              </w:rPr>
+              <w:fldChar w:fldCharType="separate"/>
+            </w:r>
+            <w:r>
+              <w:rPr>
+                <w:noProof/>
+                <w:webHidden/>
+              </w:rPr>
+              <w:t>10</w:t>
+            </w:r>
+            <w:r>
+              <w:rPr>
+                <w:noProof/>
+                <w:webHidden/>
+              </w:rPr>
+              <w:fldChar w:fldCharType="end"/>
+            </w:r>
+          </w:hyperlink>
+        </w:p>
+        <w:p>
+          <w:pPr>
+            <w:pStyle w:val="TOC1"/>
+            <w:tabs>
+              <w:tab w:val="right" w:leader="dot" w:pos="9350"/>
+            </w:tabs>
+            <w:rPr>
+              <w:rFonts w:eastAsiaTheme="minorEastAsia"/>
+              <w:noProof/>
+              <w:sz w:val="22"/>
+            </w:rPr>
+          </w:pPr>
+          <w:hyperlink w:anchor="_Toc67005936" w:history="1">
+            <w:r>
+              <w:rPr>
+                <w:rStyle w:val="Hyperlink"/>
+                <w:noProof/>
+              </w:rPr>
+              <w:t>Conclusion</w:t>
+            </w:r>
+            <w:r>
+              <w:rPr>
+                <w:noProof/>
+                <w:webHidden/>
+              </w:rPr>
+              <w:tab/>
+            </w:r>
+            <w:r>
+              <w:rPr>
+                <w:noProof/>
+                <w:webHidden/>
+              </w:rPr>
+              <w:fldChar w:fldCharType="begin"/>
+            </w:r>
+            <w:r>
+              <w:rPr>
+                <w:noProof/>
+                <w:webHidden/>
+              </w:rPr>
+              <w:instrText xml:space="preserve"> PAGEREF _Toc67005936 \h </w:instrText>
+            </w:r>
+            <w:r>
+              <w:rPr>
+                <w:noProof/>
+                <w:webHidden/>
+              </w:rPr>
+            </w:r>
+            <w:r>
+              <w:rPr>
+                <w:noProof/>
+                <w:webHidden/>
+              </w:rPr>
+              <w:fldChar w:fldCharType="separate"/>
+            </w:r>
+            <w:r>
+              <w:rPr>
+                <w:noProof/>
+                <w:webHidden/>
+              </w:rPr>
+              <w:t>10</w:t>
+            </w:r>
+            <w:r>
+              <w:rPr>
+                <w:noProof/>
+                <w:webHidden/>
+              </w:rPr>
+              <w:fldChar w:fldCharType="end"/>
+            </w:r>
+          </w:hyperlink>
+        </w:p>
+        <w:p>
+          <w:pPr>
+            <w:pStyle w:val="TOC1"/>
+            <w:tabs>
+              <w:tab w:val="right" w:leader="dot" w:pos="9350"/>
+            </w:tabs>
+            <w:rPr>
+              <w:rFonts w:eastAsiaTheme="minorEastAsia"/>
+              <w:noProof/>
+              <w:sz w:val="22"/>
+            </w:rPr>
+          </w:pPr>
+          <w:hyperlink w:anchor="_Toc67005937" w:history="1">
+            <w:r>
+              <w:rPr>
+                <w:rStyle w:val="Hyperlink"/>
+                <w:noProof/>
+              </w:rPr>
+              <w:t>Acknowledgement &amp; sources</w:t>
+            </w:r>
+            <w:r>
+              <w:rPr>
+                <w:noProof/>
+                <w:webHidden/>
+              </w:rPr>
+              <w:tab/>
+            </w:r>
+            <w:r>
+              <w:rPr>
+                <w:noProof/>
+                <w:webHidden/>
+              </w:rPr>
+              <w:fldChar w:fldCharType="begin"/>
+            </w:r>
+            <w:r>
+              <w:rPr>
+                <w:noProof/>
+                <w:webHidden/>
+              </w:rPr>
+              <w:instrText xml:space="preserve"> PAGEREF _Toc67005937 \h </w:instrText>
+            </w:r>
+            <w:r>
+              <w:rPr>
+                <w:noProof/>
+                <w:webHidden/>
+              </w:rPr>
+            </w:r>
+            <w:r>
+              <w:rPr>
+                <w:noProof/>
+                <w:webHidden/>
+              </w:rPr>
+              <w:fldChar w:fldCharType="separate"/>
+            </w:r>
+            <w:r>
+              <w:rPr>
+                <w:noProof/>
+                <w:webHidden/>
+              </w:rPr>
+              <w:t>10</w:t>
+            </w:r>
+            <w:r>
+              <w:rPr>
+                <w:noProof/>
+                <w:webHidden/>
+              </w:rPr>
+              <w:fldChar w:fldCharType="end"/>
+            </w:r>
+          </w:hyperlink>
+        </w:p>
+        <w:p>
+          <w:r>
+            <w:fldChar w:fldCharType="end"/>
+          </w:r>
+        </w:p>
+      </w:sdtContent>
+    </w:sdt>
+    <w:p>
+      <w:pPr>
+        <w:rPr>
+          <w:rFonts w:asciiTheme="majorHAnsi" w:eastAsiaTheme="majorEastAsia" w:hAnsiTheme="majorHAnsi" w:cstheme="majorBidi"/>
+          <w:spacing w:val="-10"/>
+          <w:kern w:val="28"/>
+          <w:sz w:val="56"/>
+          <w:szCs w:val="56"/>
+        </w:rPr>
+      </w:pPr>
+      <w:r>
+        <w:br w:type="page"/>
+      </w:r>
+    </w:p>
+    <w:p>
+      <w:pPr>
+        <w:pStyle w:val="Heading1"/>
+        <w:sectPr>
+          <w:pgSz w:w="12240" w:h="15840"/>
+          <w:pgMar w:top="1440" w:right="1440" w:bottom="1440" w:left="1440" w:header="720" w:footer="720" w:gutter="0"/>
+          <w:cols w:space="720"/>
+          <w:docGrid w:linePitch="360"/>
+        </w:sectPr>
+      </w:pPr>
+    </w:p>
+    <w:p>
+      <w:pPr>
+        <w:pStyle w:val="Heading1"/>
+      </w:pPr>
+      <w:bookmarkStart w:id="0" w:name="_Toc67005861"/>
+      <w:bookmarkStart w:id="1" w:name="_Toc67005930"/>
+      <w:r>
+        <w:lastRenderedPageBreak/>
         <w:t>Introduction/Business problem</w:t>
       </w:r>
+      <w:bookmarkEnd w:id="0"/>
+      <w:bookmarkEnd w:id="1"/>
     </w:p>
     <w:p>
       <w:r>
@@ -46,7 +687,7 @@
       <w:r>
         <w:t>Link to Koop, 2021: </w:t>
       </w:r>
-      <w:hyperlink r:id="rId4" w:history="1">
+      <w:hyperlink r:id="rId7" w:history="1">
         <w:r>
           <w:rPr>
             <w:rStyle w:val="Hyperlink"/>
@@ -57,18 +698,15 @@
     </w:p>
     <w:p>
       <w:pPr>
-        <w:rPr>
-          <w:b/>
-          <w:bCs/>
-        </w:rPr>
-      </w:pPr>
-      <w:r>
-        <w:rPr>
-          <w:b/>
-          <w:bCs/>
-        </w:rPr>
+        <w:pStyle w:val="Heading1"/>
+      </w:pPr>
+      <w:bookmarkStart w:id="2" w:name="_Toc67005862"/>
+      <w:bookmarkStart w:id="3" w:name="_Toc67005931"/>
+      <w:r>
         <w:t>Description of the data</w:t>
       </w:r>
+      <w:bookmarkEnd w:id="2"/>
+      <w:bookmarkEnd w:id="3"/>
     </w:p>
     <w:p>
       <w:r>
@@ -89,7 +727,7 @@
       <w:r>
         <w:t>Link to the PSA Data: </w:t>
       </w:r>
-      <w:hyperlink r:id="rId5" w:history="1">
+      <w:hyperlink r:id="rId8" w:history="1">
         <w:r>
           <w:rPr>
             <w:rStyle w:val="Hyperlink"/>
@@ -98,15 +736,1554 @@
         </w:r>
       </w:hyperlink>
     </w:p>
+    <w:p>
+      <w:r>
+        <w:br w:type="page"/>
+      </w:r>
+    </w:p>
+    <w:p>
+      <w:pPr>
+        <w:pStyle w:val="Heading1"/>
+        <w:ind w:left="-5"/>
+      </w:pPr>
+      <w:bookmarkStart w:id="4" w:name="_Toc67005863"/>
+      <w:bookmarkStart w:id="5" w:name="_Toc67005932"/>
+      <w:r>
+        <w:lastRenderedPageBreak/>
+        <w:t>Methodology</w:t>
+      </w:r>
+      <w:bookmarkEnd w:id="4"/>
+      <w:bookmarkEnd w:id="5"/>
+      <w:r>
+        <w:t xml:space="preserve">  </w:t>
+      </w:r>
+    </w:p>
+    <w:p>
+      <w:pPr>
+        <w:ind w:left="-5" w:right="56"/>
+      </w:pPr>
+      <w:r>
+        <w:t xml:space="preserve">In this section, I will describe the data analysis and how I used the data to yield the results. </w:t>
+      </w:r>
+    </w:p>
+    <w:p>
+      <w:pPr>
+        <w:spacing w:after="0"/>
+        <w:ind w:left="-5" w:right="56"/>
+      </w:pPr>
+      <w:r>
+        <w:t xml:space="preserve">I cleaned the PSA data and loaded it to the </w:t>
+      </w:r>
+      <w:proofErr w:type="spellStart"/>
+      <w:r>
+        <w:t>Jupyter</w:t>
+      </w:r>
+      <w:proofErr w:type="spellEnd"/>
+      <w:r>
+        <w:t xml:space="preserve"> Notebook as a Pandas data frame</w:t>
+      </w:r>
+      <w:r>
+        <w:t xml:space="preserve"> </w:t>
+      </w:r>
+      <w:hyperlink r:id="rId9">
+        <w:r>
+          <w:t>.</w:t>
+        </w:r>
+      </w:hyperlink>
+      <w:r>
+        <w:t xml:space="preserve"> For this, I used the pandas read function. </w:t>
+      </w:r>
+      <w:r>
+        <w:t>Once I loaded the data, I had to clean it further by renaming two (2) columns for Latitude and Longitude while removing an extra ghost column that was imported from the file.</w:t>
+      </w:r>
+      <w:r>
+        <w:t xml:space="preserve"> </w:t>
+      </w:r>
+      <w:r>
+        <w:t>The table below shows the processed data frame named “</w:t>
+      </w:r>
+      <w:proofErr w:type="spellStart"/>
+      <w:r>
+        <w:t>NCR_data</w:t>
+      </w:r>
+      <w:proofErr w:type="spellEnd"/>
+      <w:r>
+        <w:t>.”</w:t>
+      </w:r>
+    </w:p>
+    <w:p>
+      <w:pPr>
+        <w:pStyle w:val="Caption"/>
+        <w:jc w:val="center"/>
+        <w:rPr>
+          <w:b/>
+          <w:bCs/>
+          <w:i w:val="0"/>
+          <w:iCs w:val="0"/>
+        </w:rPr>
+      </w:pPr>
+    </w:p>
+    <w:p>
+      <w:pPr>
+        <w:pStyle w:val="Caption"/>
+        <w:rPr>
+          <w:b/>
+          <w:bCs/>
+          <w:i w:val="0"/>
+          <w:iCs w:val="0"/>
+        </w:rPr>
+      </w:pPr>
+      <w:r>
+        <w:rPr>
+          <w:b/>
+          <w:bCs/>
+          <w:i w:val="0"/>
+          <w:iCs w:val="0"/>
+        </w:rPr>
+        <w:t xml:space="preserve">Table </w:t>
+      </w:r>
+      <w:r>
+        <w:rPr>
+          <w:b/>
+          <w:bCs/>
+          <w:i w:val="0"/>
+          <w:iCs w:val="0"/>
+        </w:rPr>
+        <w:fldChar w:fldCharType="begin"/>
+      </w:r>
+      <w:r>
+        <w:rPr>
+          <w:b/>
+          <w:bCs/>
+          <w:i w:val="0"/>
+          <w:iCs w:val="0"/>
+        </w:rPr>
+        <w:instrText xml:space="preserve"> SEQ Table \* ARABIC </w:instrText>
+      </w:r>
+      <w:r>
+        <w:rPr>
+          <w:b/>
+          <w:bCs/>
+          <w:i w:val="0"/>
+          <w:iCs w:val="0"/>
+        </w:rPr>
+        <w:fldChar w:fldCharType="separate"/>
+      </w:r>
+      <w:r>
+        <w:rPr>
+          <w:b/>
+          <w:bCs/>
+          <w:i w:val="0"/>
+          <w:iCs w:val="0"/>
+          <w:noProof/>
+        </w:rPr>
+        <w:t>1</w:t>
+      </w:r>
+      <w:r>
+        <w:rPr>
+          <w:b/>
+          <w:bCs/>
+          <w:i w:val="0"/>
+          <w:iCs w:val="0"/>
+        </w:rPr>
+        <w:fldChar w:fldCharType="end"/>
+      </w:r>
+      <w:r>
+        <w:rPr>
+          <w:b/>
+          <w:bCs/>
+          <w:i w:val="0"/>
+          <w:iCs w:val="0"/>
+        </w:rPr>
+        <w:t xml:space="preserve"> </w:t>
+      </w:r>
+      <w:proofErr w:type="spellStart"/>
+      <w:r>
+        <w:rPr>
+          <w:b/>
+          <w:bCs/>
+          <w:i w:val="0"/>
+          <w:iCs w:val="0"/>
+        </w:rPr>
+        <w:t>NCR_data</w:t>
+      </w:r>
+      <w:proofErr w:type="spellEnd"/>
+      <w:r>
+        <w:rPr>
+          <w:b/>
+          <w:bCs/>
+          <w:i w:val="0"/>
+          <w:iCs w:val="0"/>
+        </w:rPr>
+        <w:t xml:space="preserve"> Data Frame</w:t>
+      </w:r>
+    </w:p>
+    <w:p>
+      <w:pPr>
+        <w:spacing w:after="0"/>
+        <w:ind w:left="-5" w:right="56"/>
+        <w:jc w:val="center"/>
+      </w:pPr>
+      <w:r>
+        <w:rPr>
+          <w:noProof/>
+        </w:rPr>
+        <w:drawing>
+          <wp:inline distT="0" distB="0" distL="0" distR="0" wp14:anchorId="0A96FEA5" wp14:editId="5DB3A9E6">
+            <wp:extent cx="4743450" cy="5229225"/>
+            <wp:effectExtent l="0" t="0" r="0" b="9525"/>
+            <wp:docPr id="1" name="Picture 1"/>
+            <wp:cNvGraphicFramePr>
+              <a:graphicFrameLocks xmlns:a="http://schemas.openxmlformats.org/drawingml/2006/main" noChangeAspect="1"/>
+            </wp:cNvGraphicFramePr>
+            <a:graphic xmlns:a="http://schemas.openxmlformats.org/drawingml/2006/main">
+              <a:graphicData uri="http://schemas.openxmlformats.org/drawingml/2006/picture">
+                <pic:pic xmlns:pic="http://schemas.openxmlformats.org/drawingml/2006/picture">
+                  <pic:nvPicPr>
+                    <pic:cNvPr id="1" name=""/>
+                    <pic:cNvPicPr/>
+                  </pic:nvPicPr>
+                  <pic:blipFill>
+                    <a:blip r:embed="rId10"/>
+                    <a:stretch>
+                      <a:fillRect/>
+                    </a:stretch>
+                  </pic:blipFill>
+                  <pic:spPr>
+                    <a:xfrm>
+                      <a:off x="0" y="0"/>
+                      <a:ext cx="4743450" cy="5229225"/>
+                    </a:xfrm>
+                    <a:prstGeom prst="rect">
+                      <a:avLst/>
+                    </a:prstGeom>
+                  </pic:spPr>
+                </pic:pic>
+              </a:graphicData>
+            </a:graphic>
+          </wp:inline>
+        </w:drawing>
+      </w:r>
+    </w:p>
+    <w:p/>
+    <w:p/>
+    <w:p/>
+    <w:p>
+      <w:r>
+        <w:lastRenderedPageBreak/>
+        <w:t>As discussed</w:t>
+      </w:r>
+      <w:r>
+        <w:t>, e</w:t>
+      </w:r>
+      <w:r>
+        <w:t>ach city's central location's latitude and longitude is requested from Google Cloud's Geocoding API.</w:t>
+      </w:r>
+      <w:r>
+        <w:t xml:space="preserve"> </w:t>
+      </w:r>
+      <w:r>
+        <w:t xml:space="preserve">The data has provisions for the Latitude and Longitude, but had </w:t>
+      </w:r>
+      <w:proofErr w:type="spellStart"/>
+      <w:r>
+        <w:t>NaN</w:t>
+      </w:r>
+      <w:proofErr w:type="spellEnd"/>
+      <w:r>
+        <w:t xml:space="preserve"> values.</w:t>
+      </w:r>
+      <w:r>
+        <w:t xml:space="preserve"> </w:t>
+      </w:r>
+      <w:r>
+        <w:t xml:space="preserve">Using the documentation of the Geocoding API, I looked up each city and directly added the values to the </w:t>
+      </w:r>
+      <w:proofErr w:type="spellStart"/>
+      <w:r>
+        <w:t>NCR_data</w:t>
+      </w:r>
+      <w:proofErr w:type="spellEnd"/>
+      <w:r>
+        <w:t xml:space="preserve"> table.</w:t>
+      </w:r>
+    </w:p>
+    <w:p>
+      <w:pPr>
+        <w:spacing w:after="57"/>
+        <w:ind w:left="1"/>
+      </w:pPr>
+      <w:r>
+        <w:rPr>
+          <w:noProof/>
+        </w:rPr>
+        <w:drawing>
+          <wp:inline distT="0" distB="0" distL="0" distR="0" wp14:anchorId="570A1CAA" wp14:editId="5B1D467E">
+            <wp:extent cx="5943600" cy="3049905"/>
+            <wp:effectExtent l="0" t="0" r="0" b="0"/>
+            <wp:docPr id="2" name="Picture 2"/>
+            <wp:cNvGraphicFramePr>
+              <a:graphicFrameLocks xmlns:a="http://schemas.openxmlformats.org/drawingml/2006/main" noChangeAspect="1"/>
+            </wp:cNvGraphicFramePr>
+            <a:graphic xmlns:a="http://schemas.openxmlformats.org/drawingml/2006/main">
+              <a:graphicData uri="http://schemas.openxmlformats.org/drawingml/2006/picture">
+                <pic:pic xmlns:pic="http://schemas.openxmlformats.org/drawingml/2006/picture">
+                  <pic:nvPicPr>
+                    <pic:cNvPr id="1" name=""/>
+                    <pic:cNvPicPr/>
+                  </pic:nvPicPr>
+                  <pic:blipFill>
+                    <a:blip r:embed="rId11"/>
+                    <a:stretch>
+                      <a:fillRect/>
+                    </a:stretch>
+                  </pic:blipFill>
+                  <pic:spPr>
+                    <a:xfrm>
+                      <a:off x="0" y="0"/>
+                      <a:ext cx="5943600" cy="3049905"/>
+                    </a:xfrm>
+                    <a:prstGeom prst="rect">
+                      <a:avLst/>
+                    </a:prstGeom>
+                  </pic:spPr>
+                </pic:pic>
+              </a:graphicData>
+            </a:graphic>
+          </wp:inline>
+        </w:drawing>
+      </w:r>
+    </w:p>
+    <w:p>
+      <w:pPr>
+        <w:pStyle w:val="Caption"/>
+        <w:jc w:val="center"/>
+        <w:rPr>
+          <w:i w:val="0"/>
+          <w:iCs w:val="0"/>
+        </w:rPr>
+      </w:pPr>
+      <w:r>
+        <w:rPr>
+          <w:i w:val="0"/>
+          <w:iCs w:val="0"/>
+        </w:rPr>
+        <w:t xml:space="preserve">Figure </w:t>
+      </w:r>
+      <w:r>
+        <w:rPr>
+          <w:i w:val="0"/>
+          <w:iCs w:val="0"/>
+        </w:rPr>
+        <w:fldChar w:fldCharType="begin"/>
+      </w:r>
+      <w:r>
+        <w:rPr>
+          <w:i w:val="0"/>
+          <w:iCs w:val="0"/>
+        </w:rPr>
+        <w:instrText xml:space="preserve"> SEQ Figure \* ARABIC </w:instrText>
+      </w:r>
+      <w:r>
+        <w:rPr>
+          <w:i w:val="0"/>
+          <w:iCs w:val="0"/>
+        </w:rPr>
+        <w:fldChar w:fldCharType="separate"/>
+      </w:r>
+      <w:r>
+        <w:rPr>
+          <w:i w:val="0"/>
+          <w:iCs w:val="0"/>
+          <w:noProof/>
+        </w:rPr>
+        <w:t>1</w:t>
+      </w:r>
+      <w:r>
+        <w:rPr>
+          <w:i w:val="0"/>
+          <w:iCs w:val="0"/>
+        </w:rPr>
+        <w:fldChar w:fldCharType="end"/>
+      </w:r>
+      <w:r>
+        <w:rPr>
+          <w:i w:val="0"/>
+          <w:iCs w:val="0"/>
+        </w:rPr>
+        <w:t xml:space="preserve"> Code used to collect coordinate</w:t>
+      </w:r>
+      <w:r>
+        <w:rPr>
+          <w:i w:val="0"/>
+          <w:iCs w:val="0"/>
+        </w:rPr>
+        <w:t>s</w:t>
+      </w:r>
+      <w:r>
+        <w:rPr>
+          <w:i w:val="0"/>
+          <w:iCs w:val="0"/>
+        </w:rPr>
+        <w:t xml:space="preserve"> and directly append to the main data frame</w:t>
+      </w:r>
+    </w:p>
+    <w:p>
+      <w:r>
+        <w:br w:type="page"/>
+      </w:r>
+    </w:p>
+    <w:p>
+      <w:pPr>
+        <w:spacing w:after="0"/>
+        <w:ind w:left="-5" w:right="56"/>
+      </w:pPr>
+      <w:r>
+        <w:lastRenderedPageBreak/>
+        <w:t>I used Folium to plot the data points, embedded on an interactive Map, t</w:t>
+      </w:r>
+      <w:r>
+        <w:t>o verify the collected coordinate</w:t>
+      </w:r>
+      <w:r>
+        <w:t>s.</w:t>
+      </w:r>
+    </w:p>
+    <w:p>
+      <w:pPr>
+        <w:spacing w:after="0"/>
+        <w:ind w:left="-5" w:right="56"/>
+      </w:pPr>
+    </w:p>
+    <w:p>
+      <w:pPr>
+        <w:spacing w:after="50"/>
+        <w:ind w:left="2"/>
+      </w:pPr>
+      <w:r>
+        <w:rPr>
+          <w:noProof/>
+        </w:rPr>
+        <w:drawing>
+          <wp:inline distT="0" distB="0" distL="0" distR="0" wp14:anchorId="7CAFF89D" wp14:editId="7FEF01AC">
+            <wp:extent cx="5943600" cy="2869565"/>
+            <wp:effectExtent l="0" t="0" r="0" b="6985"/>
+            <wp:docPr id="5" name="Picture 5"/>
+            <wp:cNvGraphicFramePr>
+              <a:graphicFrameLocks xmlns:a="http://schemas.openxmlformats.org/drawingml/2006/main" noChangeAspect="1"/>
+            </wp:cNvGraphicFramePr>
+            <a:graphic xmlns:a="http://schemas.openxmlformats.org/drawingml/2006/main">
+              <a:graphicData uri="http://schemas.openxmlformats.org/drawingml/2006/picture">
+                <pic:pic xmlns:pic="http://schemas.openxmlformats.org/drawingml/2006/picture">
+                  <pic:nvPicPr>
+                    <pic:cNvPr id="1" name=""/>
+                    <pic:cNvPicPr/>
+                  </pic:nvPicPr>
+                  <pic:blipFill>
+                    <a:blip r:embed="rId12"/>
+                    <a:stretch>
+                      <a:fillRect/>
+                    </a:stretch>
+                  </pic:blipFill>
+                  <pic:spPr>
+                    <a:xfrm>
+                      <a:off x="0" y="0"/>
+                      <a:ext cx="5943600" cy="2869565"/>
+                    </a:xfrm>
+                    <a:prstGeom prst="rect">
+                      <a:avLst/>
+                    </a:prstGeom>
+                  </pic:spPr>
+                </pic:pic>
+              </a:graphicData>
+            </a:graphic>
+          </wp:inline>
+        </w:drawing>
+      </w:r>
+    </w:p>
+    <w:p>
+      <w:pPr>
+        <w:ind w:left="-5" w:right="56"/>
+      </w:pPr>
+    </w:p>
+    <w:p>
+      <w:pPr>
+        <w:ind w:left="-5" w:right="56"/>
+      </w:pPr>
+      <w:r>
+        <w:t xml:space="preserve">Since the coordinates have been collected,  I was able to proceed to using the Foursquare API. From each city’s center, a search radius of 3000 meters was used to return 1625 data points. It is important to note that Foursquare does not directly return the main category (named ‘Short Category’ in the table) a venue is classified under. </w:t>
+      </w:r>
+    </w:p>
+    <w:p>
+      <w:pPr>
+        <w:ind w:left="-5" w:right="56"/>
+      </w:pPr>
+      <w:r>
+        <w:rPr>
+          <w:noProof/>
+        </w:rPr>
+        <w:drawing>
+          <wp:inline distT="0" distB="0" distL="0" distR="0" wp14:anchorId="211E1109" wp14:editId="447296D2">
+            <wp:extent cx="5943600" cy="1747520"/>
+            <wp:effectExtent l="0" t="0" r="0" b="5080"/>
+            <wp:docPr id="3" name="Picture 3"/>
+            <wp:cNvGraphicFramePr>
+              <a:graphicFrameLocks xmlns:a="http://schemas.openxmlformats.org/drawingml/2006/main" noChangeAspect="1"/>
+            </wp:cNvGraphicFramePr>
+            <a:graphic xmlns:a="http://schemas.openxmlformats.org/drawingml/2006/main">
+              <a:graphicData uri="http://schemas.openxmlformats.org/drawingml/2006/picture">
+                <pic:pic xmlns:pic="http://schemas.openxmlformats.org/drawingml/2006/picture">
+                  <pic:nvPicPr>
+                    <pic:cNvPr id="1" name=""/>
+                    <pic:cNvPicPr/>
+                  </pic:nvPicPr>
+                  <pic:blipFill>
+                    <a:blip r:embed="rId13"/>
+                    <a:stretch>
+                      <a:fillRect/>
+                    </a:stretch>
+                  </pic:blipFill>
+                  <pic:spPr>
+                    <a:xfrm>
+                      <a:off x="0" y="0"/>
+                      <a:ext cx="5943600" cy="1747520"/>
+                    </a:xfrm>
+                    <a:prstGeom prst="rect">
+                      <a:avLst/>
+                    </a:prstGeom>
+                  </pic:spPr>
+                </pic:pic>
+              </a:graphicData>
+            </a:graphic>
+          </wp:inline>
+        </w:drawing>
+      </w:r>
+    </w:p>
+    <w:p>
+      <w:pPr>
+        <w:ind w:left="-5" w:right="56"/>
+      </w:pPr>
+      <w:r>
+        <w:t>There are two (2) main reasons as to why I added the Short Category column. The first reason is I will be able to determine the top places available in Metro Manila. Coincidentally, this method is more efficient in clustering cities with the same kinds of places/businesses. Secondly, adding the Short Category will also allow me to select only the data I need for a specific type; in this case, I needed the ‘food’  category.</w:t>
+      </w:r>
+    </w:p>
+    <w:p>
+      <w:pPr>
+        <w:ind w:left="-5" w:right="56"/>
+      </w:pPr>
+    </w:p>
+    <w:p>
+      <w:pPr>
+        <w:ind w:left="-5" w:right="56"/>
+      </w:pPr>
+    </w:p>
+    <w:p>
+      <w:pPr>
+        <w:spacing w:after="257"/>
+      </w:pPr>
+      <w:r>
+        <w:lastRenderedPageBreak/>
+        <w:t xml:space="preserve"> </w:t>
+      </w:r>
+      <w:r>
+        <w:t>Using Pandas to manipulate the data, the sum of each venue type is outputted in descending order along with its total.</w:t>
+      </w:r>
+      <w:r>
+        <w:t xml:space="preserve"> </w:t>
+      </w:r>
+    </w:p>
+    <w:p>
+      <w:pPr>
+        <w:spacing w:after="51"/>
+        <w:ind w:left="2"/>
+      </w:pPr>
+      <w:r>
+        <w:rPr>
+          <w:noProof/>
+        </w:rPr>
+        <w:drawing>
+          <wp:inline distT="0" distB="0" distL="0" distR="0" wp14:anchorId="48C4A81C" wp14:editId="36FDCF25">
+            <wp:extent cx="5943600" cy="2181860"/>
+            <wp:effectExtent l="0" t="0" r="0" b="8890"/>
+            <wp:docPr id="4" name="Picture 4"/>
+            <wp:cNvGraphicFramePr>
+              <a:graphicFrameLocks xmlns:a="http://schemas.openxmlformats.org/drawingml/2006/main" noChangeAspect="1"/>
+            </wp:cNvGraphicFramePr>
+            <a:graphic xmlns:a="http://schemas.openxmlformats.org/drawingml/2006/main">
+              <a:graphicData uri="http://schemas.openxmlformats.org/drawingml/2006/picture">
+                <pic:pic xmlns:pic="http://schemas.openxmlformats.org/drawingml/2006/picture">
+                  <pic:nvPicPr>
+                    <pic:cNvPr id="1" name=""/>
+                    <pic:cNvPicPr/>
+                  </pic:nvPicPr>
+                  <pic:blipFill>
+                    <a:blip r:embed="rId14"/>
+                    <a:stretch>
+                      <a:fillRect/>
+                    </a:stretch>
+                  </pic:blipFill>
+                  <pic:spPr>
+                    <a:xfrm>
+                      <a:off x="0" y="0"/>
+                      <a:ext cx="5943600" cy="2181860"/>
+                    </a:xfrm>
+                    <a:prstGeom prst="rect">
+                      <a:avLst/>
+                    </a:prstGeom>
+                  </pic:spPr>
+                </pic:pic>
+              </a:graphicData>
+            </a:graphic>
+          </wp:inline>
+        </w:drawing>
+      </w:r>
+    </w:p>
+    <w:p>
+      <w:pPr>
+        <w:spacing w:after="0"/>
+        <w:ind w:left="-5" w:right="56"/>
+      </w:pPr>
+      <w:r>
+        <w:t>It will be a good idea to visualize the data. However, with the values returned by the system, it is clear what the top 3 types of venues are.</w:t>
+      </w:r>
+    </w:p>
+    <w:p>
+      <w:pPr>
+        <w:spacing w:after="0"/>
+        <w:ind w:left="-5" w:right="56"/>
+      </w:pPr>
+    </w:p>
+    <w:p>
+      <w:pPr>
+        <w:spacing w:after="0"/>
+        <w:ind w:left="-5" w:right="56"/>
+      </w:pPr>
+      <w:r>
+        <w:t xml:space="preserve">To find the cluster the different venue types in each city, the data frame is </w:t>
+      </w:r>
+      <w:r>
+        <w:t>transformed the by one-hot encoding (0/1)</w:t>
+      </w:r>
+      <w:r>
+        <w:t xml:space="preserve"> the venue types and then adding it all up to obtain a data frame which contains the summary of available places/businesses in each city.</w:t>
+      </w:r>
+    </w:p>
+    <w:p>
+      <w:pPr>
+        <w:spacing w:after="0"/>
+        <w:ind w:left="-5" w:right="56"/>
+      </w:pPr>
+    </w:p>
+    <w:p>
+      <w:pPr>
+        <w:spacing w:after="0"/>
+        <w:ind w:left="-5" w:right="56"/>
+      </w:pPr>
+      <w:r>
+        <w:rPr>
+          <w:noProof/>
+        </w:rPr>
+        <w:drawing>
+          <wp:inline distT="0" distB="0" distL="0" distR="0" wp14:anchorId="278FBD7F" wp14:editId="6C8B6205">
+            <wp:extent cx="5943600" cy="1579880"/>
+            <wp:effectExtent l="0" t="0" r="0" b="1270"/>
+            <wp:docPr id="6" name="Picture 6"/>
+            <wp:cNvGraphicFramePr>
+              <a:graphicFrameLocks xmlns:a="http://schemas.openxmlformats.org/drawingml/2006/main" noChangeAspect="1"/>
+            </wp:cNvGraphicFramePr>
+            <a:graphic xmlns:a="http://schemas.openxmlformats.org/drawingml/2006/main">
+              <a:graphicData uri="http://schemas.openxmlformats.org/drawingml/2006/picture">
+                <pic:pic xmlns:pic="http://schemas.openxmlformats.org/drawingml/2006/picture">
+                  <pic:nvPicPr>
+                    <pic:cNvPr id="1" name=""/>
+                    <pic:cNvPicPr/>
+                  </pic:nvPicPr>
+                  <pic:blipFill>
+                    <a:blip r:embed="rId15"/>
+                    <a:stretch>
+                      <a:fillRect/>
+                    </a:stretch>
+                  </pic:blipFill>
+                  <pic:spPr>
+                    <a:xfrm>
+                      <a:off x="0" y="0"/>
+                      <a:ext cx="5943600" cy="1579880"/>
+                    </a:xfrm>
+                    <a:prstGeom prst="rect">
+                      <a:avLst/>
+                    </a:prstGeom>
+                  </pic:spPr>
+                </pic:pic>
+              </a:graphicData>
+            </a:graphic>
+          </wp:inline>
+        </w:drawing>
+      </w:r>
+    </w:p>
+    <w:p>
+      <w:pPr>
+        <w:spacing w:after="49"/>
+        <w:ind w:left="2"/>
+      </w:pPr>
+    </w:p>
+    <w:p>
+      <w:pPr>
+        <w:spacing w:after="0"/>
+        <w:ind w:left="-5" w:right="56"/>
+      </w:pPr>
+      <w:r>
+        <w:t xml:space="preserve">Next, I used grouping to show the frequency of each category of restaurants in each city district. </w:t>
+      </w:r>
+    </w:p>
+    <w:p>
+      <w:pPr>
+        <w:spacing w:after="59"/>
+        <w:ind w:left="2"/>
+      </w:pPr>
+      <w:r>
+        <w:rPr>
+          <w:noProof/>
+        </w:rPr>
+        <w:drawing>
+          <wp:inline distT="0" distB="0" distL="0" distR="0" wp14:anchorId="6F462DDB" wp14:editId="725A1BC6">
+            <wp:extent cx="5757291" cy="1252220"/>
+            <wp:effectExtent l="0" t="0" r="0" b="0"/>
+            <wp:docPr id="213" name="Picture 213"/>
+            <wp:cNvGraphicFramePr/>
+            <a:graphic xmlns:a="http://schemas.openxmlformats.org/drawingml/2006/main">
+              <a:graphicData uri="http://schemas.openxmlformats.org/drawingml/2006/picture">
+                <pic:pic xmlns:pic="http://schemas.openxmlformats.org/drawingml/2006/picture">
+                  <pic:nvPicPr>
+                    <pic:cNvPr id="213" name="Picture 213"/>
+                    <pic:cNvPicPr/>
+                  </pic:nvPicPr>
+                  <pic:blipFill>
+                    <a:blip r:embed="rId16"/>
+                    <a:stretch>
+                      <a:fillRect/>
+                    </a:stretch>
+                  </pic:blipFill>
+                  <pic:spPr>
+                    <a:xfrm>
+                      <a:off x="0" y="0"/>
+                      <a:ext cx="5757291" cy="1252220"/>
+                    </a:xfrm>
+                    <a:prstGeom prst="rect">
+                      <a:avLst/>
+                    </a:prstGeom>
+                  </pic:spPr>
+                </pic:pic>
+              </a:graphicData>
+            </a:graphic>
+          </wp:inline>
+        </w:drawing>
+      </w:r>
+    </w:p>
+    <w:p>
+      <w:pPr>
+        <w:ind w:left="-5" w:right="56"/>
+      </w:pPr>
+    </w:p>
+    <w:p>
+      <w:pPr>
+        <w:ind w:left="-5" w:right="56"/>
+      </w:pPr>
+      <w:r>
+        <w:lastRenderedPageBreak/>
+        <w:t xml:space="preserve">I used this information to create a data frame in which you can see the most common restaurant venue types for each city district. </w:t>
+      </w:r>
+    </w:p>
+    <w:p>
+      <w:pPr>
+        <w:spacing w:after="258"/>
+      </w:pPr>
+      <w:r>
+        <w:t xml:space="preserve"> </w:t>
+      </w:r>
+      <w:r>
+        <w:rPr>
+          <w:noProof/>
+        </w:rPr>
+        <w:drawing>
+          <wp:inline distT="0" distB="0" distL="0" distR="0" wp14:anchorId="65BB7F82" wp14:editId="1F044081">
+            <wp:extent cx="5943600" cy="4413250"/>
+            <wp:effectExtent l="0" t="0" r="0" b="6350"/>
+            <wp:docPr id="7" name="Picture 7"/>
+            <wp:cNvGraphicFramePr>
+              <a:graphicFrameLocks xmlns:a="http://schemas.openxmlformats.org/drawingml/2006/main" noChangeAspect="1"/>
+            </wp:cNvGraphicFramePr>
+            <a:graphic xmlns:a="http://schemas.openxmlformats.org/drawingml/2006/main">
+              <a:graphicData uri="http://schemas.openxmlformats.org/drawingml/2006/picture">
+                <pic:pic xmlns:pic="http://schemas.openxmlformats.org/drawingml/2006/picture">
+                  <pic:nvPicPr>
+                    <pic:cNvPr id="1" name=""/>
+                    <pic:cNvPicPr/>
+                  </pic:nvPicPr>
+                  <pic:blipFill>
+                    <a:blip r:embed="rId17"/>
+                    <a:stretch>
+                      <a:fillRect/>
+                    </a:stretch>
+                  </pic:blipFill>
+                  <pic:spPr>
+                    <a:xfrm>
+                      <a:off x="0" y="0"/>
+                      <a:ext cx="5943600" cy="4413250"/>
+                    </a:xfrm>
+                    <a:prstGeom prst="rect">
+                      <a:avLst/>
+                    </a:prstGeom>
+                  </pic:spPr>
+                </pic:pic>
+              </a:graphicData>
+            </a:graphic>
+          </wp:inline>
+        </w:drawing>
+      </w:r>
+    </w:p>
+    <w:p>
+      <w:pPr>
+        <w:spacing w:after="0"/>
+      </w:pPr>
+      <w:r>
+        <w:t xml:space="preserve"> </w:t>
+      </w:r>
+    </w:p>
+    <w:p>
+      <w:pPr>
+        <w:spacing w:after="58"/>
+        <w:ind w:left="2"/>
+      </w:pPr>
+      <w:r>
+        <w:rPr>
+          <w:noProof/>
+        </w:rPr>
+        <w:drawing>
+          <wp:inline distT="0" distB="0" distL="0" distR="0" wp14:anchorId="05E86675" wp14:editId="3FAF3CCB">
+            <wp:extent cx="5759451" cy="1555115"/>
+            <wp:effectExtent l="0" t="0" r="0" b="0"/>
+            <wp:docPr id="241" name="Picture 241"/>
+            <wp:cNvGraphicFramePr/>
+            <a:graphic xmlns:a="http://schemas.openxmlformats.org/drawingml/2006/main">
+              <a:graphicData uri="http://schemas.openxmlformats.org/drawingml/2006/picture">
+                <pic:pic xmlns:pic="http://schemas.openxmlformats.org/drawingml/2006/picture">
+                  <pic:nvPicPr>
+                    <pic:cNvPr id="241" name="Picture 241"/>
+                    <pic:cNvPicPr/>
+                  </pic:nvPicPr>
+                  <pic:blipFill>
+                    <a:blip r:embed="rId18"/>
+                    <a:stretch>
+                      <a:fillRect/>
+                    </a:stretch>
+                  </pic:blipFill>
+                  <pic:spPr>
+                    <a:xfrm>
+                      <a:off x="0" y="0"/>
+                      <a:ext cx="5759451" cy="1555115"/>
+                    </a:xfrm>
+                    <a:prstGeom prst="rect">
+                      <a:avLst/>
+                    </a:prstGeom>
+                  </pic:spPr>
+                </pic:pic>
+              </a:graphicData>
+            </a:graphic>
+          </wp:inline>
+        </w:drawing>
+      </w:r>
+    </w:p>
+    <w:p>
+      <w:pPr>
+        <w:spacing w:after="384"/>
+        <w:ind w:left="-5" w:right="56"/>
+      </w:pPr>
+      <w:r>
+        <w:t xml:space="preserve">Now, with all this data, I could finally run an unsupervised machine learning algorithm, more specifically, a k-means clustering algorithm from the scikit-learn package. One could use the </w:t>
+      </w:r>
+      <w:proofErr w:type="spellStart"/>
+      <w:r>
+        <w:t>ellbow</w:t>
+      </w:r>
+      <w:proofErr w:type="spellEnd"/>
+      <w:r>
+        <w:t xml:space="preserve"> method to systematically define the k value, but I simply chose k to be 5, having been inspired by one of the </w:t>
+      </w:r>
+      <w:proofErr w:type="spellStart"/>
+      <w:r>
+        <w:t>coursera</w:t>
+      </w:r>
+      <w:proofErr w:type="spellEnd"/>
+      <w:r>
+        <w:t xml:space="preserve"> courses to do so. </w:t>
+      </w:r>
+    </w:p>
+    <w:p>
+      <w:pPr>
+        <w:rPr>
+          <w:rFonts w:ascii="Calibri" w:eastAsia="Calibri" w:hAnsi="Calibri" w:cs="Calibri"/>
+          <w:b/>
+          <w:color w:val="000000"/>
+          <w:sz w:val="36"/>
+        </w:rPr>
+      </w:pPr>
+      <w:r>
+        <w:lastRenderedPageBreak/>
+        <w:br w:type="page"/>
+      </w:r>
+    </w:p>
+    <w:p>
+      <w:pPr>
+        <w:pStyle w:val="Heading1"/>
+        <w:ind w:left="-5"/>
+      </w:pPr>
+      <w:bookmarkStart w:id="6" w:name="_Toc67005864"/>
+      <w:bookmarkStart w:id="7" w:name="_Toc67005933"/>
+      <w:r>
+        <w:lastRenderedPageBreak/>
+        <w:t>Results</w:t>
+      </w:r>
+      <w:bookmarkEnd w:id="6"/>
+      <w:bookmarkEnd w:id="7"/>
+      <w:r>
+        <w:t xml:space="preserve"> </w:t>
+      </w:r>
+    </w:p>
+    <w:p>
+      <w:pPr>
+        <w:spacing w:after="51"/>
+        <w:ind w:left="2"/>
+      </w:pPr>
+      <w:r>
+        <w:rPr>
+          <w:noProof/>
+        </w:rPr>
+        <w:drawing>
+          <wp:inline distT="0" distB="0" distL="0" distR="0" wp14:anchorId="1A6DB4C5" wp14:editId="7DBCA7AE">
+            <wp:extent cx="5943600" cy="2181860"/>
+            <wp:effectExtent l="0" t="0" r="0" b="8890"/>
+            <wp:docPr id="12" name="Picture 12"/>
+            <wp:cNvGraphicFramePr>
+              <a:graphicFrameLocks xmlns:a="http://schemas.openxmlformats.org/drawingml/2006/main" noChangeAspect="1"/>
+            </wp:cNvGraphicFramePr>
+            <a:graphic xmlns:a="http://schemas.openxmlformats.org/drawingml/2006/main">
+              <a:graphicData uri="http://schemas.openxmlformats.org/drawingml/2006/picture">
+                <pic:pic xmlns:pic="http://schemas.openxmlformats.org/drawingml/2006/picture">
+                  <pic:nvPicPr>
+                    <pic:cNvPr id="1" name=""/>
+                    <pic:cNvPicPr/>
+                  </pic:nvPicPr>
+                  <pic:blipFill>
+                    <a:blip r:embed="rId14"/>
+                    <a:stretch>
+                      <a:fillRect/>
+                    </a:stretch>
+                  </pic:blipFill>
+                  <pic:spPr>
+                    <a:xfrm>
+                      <a:off x="0" y="0"/>
+                      <a:ext cx="5943600" cy="2181860"/>
+                    </a:xfrm>
+                    <a:prstGeom prst="rect">
+                      <a:avLst/>
+                    </a:prstGeom>
+                  </pic:spPr>
+                </pic:pic>
+              </a:graphicData>
+            </a:graphic>
+          </wp:inline>
+        </w:drawing>
+      </w:r>
+    </w:p>
+    <w:p>
+      <w:pPr>
+        <w:spacing w:after="0"/>
+        <w:ind w:left="-5" w:right="56"/>
+      </w:pPr>
+      <w:r>
+        <w:t>From the picture above, it is clear that the top most common venue types in Metro Manila are Food, Shops, and Art and Entertainment.</w:t>
+      </w:r>
+    </w:p>
+    <w:p>
+      <w:pPr>
+        <w:ind w:left="-5" w:right="56"/>
+      </w:pPr>
+    </w:p>
+    <w:p>
+      <w:pPr>
+        <w:pStyle w:val="Heading2"/>
+      </w:pPr>
+      <w:bookmarkStart w:id="8" w:name="_Toc67005865"/>
+      <w:bookmarkStart w:id="9" w:name="_Toc67005934"/>
+      <w:r>
+        <w:t>Venue Type Cluster</w:t>
+      </w:r>
+      <w:bookmarkEnd w:id="8"/>
+      <w:bookmarkEnd w:id="9"/>
+    </w:p>
+    <w:p>
+      <w:pPr>
+        <w:ind w:left="-5" w:right="56"/>
+      </w:pPr>
+      <w:r>
+        <w:t xml:space="preserve">What we see in the table are the city districts and their most common venues, and they now have been assigned five different cluster labels from 0 to 4. </w:t>
+      </w:r>
+    </w:p>
+    <w:p>
+      <w:pPr>
+        <w:spacing w:after="0"/>
+        <w:ind w:left="-5" w:right="56"/>
+      </w:pPr>
+      <w:r>
+        <w:t xml:space="preserve">We can now use the cluster labels to show the city districts marked with a cluster-specific color on a map, again using folium: </w:t>
+      </w:r>
+    </w:p>
+    <w:p>
+      <w:pPr>
+        <w:spacing w:after="0"/>
+        <w:ind w:left="2"/>
+      </w:pPr>
+      <w:r>
+        <w:rPr>
+          <w:noProof/>
+        </w:rPr>
+        <w:drawing>
+          <wp:inline distT="0" distB="0" distL="0" distR="0" wp14:anchorId="7FCFA1D0" wp14:editId="5B7FA0AC">
+            <wp:extent cx="5759451" cy="2623820"/>
+            <wp:effectExtent l="0" t="0" r="0" b="0"/>
+            <wp:docPr id="245" name="Picture 245"/>
+            <wp:cNvGraphicFramePr/>
+            <a:graphic xmlns:a="http://schemas.openxmlformats.org/drawingml/2006/main">
+              <a:graphicData uri="http://schemas.openxmlformats.org/drawingml/2006/picture">
+                <pic:pic xmlns:pic="http://schemas.openxmlformats.org/drawingml/2006/picture">
+                  <pic:nvPicPr>
+                    <pic:cNvPr id="245" name="Picture 245"/>
+                    <pic:cNvPicPr/>
+                  </pic:nvPicPr>
+                  <pic:blipFill>
+                    <a:blip r:embed="rId19"/>
+                    <a:stretch>
+                      <a:fillRect/>
+                    </a:stretch>
+                  </pic:blipFill>
+                  <pic:spPr>
+                    <a:xfrm>
+                      <a:off x="0" y="0"/>
+                      <a:ext cx="5759451" cy="2623820"/>
+                    </a:xfrm>
+                    <a:prstGeom prst="rect">
+                      <a:avLst/>
+                    </a:prstGeom>
+                  </pic:spPr>
+                </pic:pic>
+              </a:graphicData>
+            </a:graphic>
+          </wp:inline>
+        </w:drawing>
+      </w:r>
+    </w:p>
+    <w:p>
+      <w:pPr>
+        <w:ind w:left="-5" w:right="56"/>
+      </w:pPr>
+      <w:r>
+        <w:t xml:space="preserve">You will see nine bubbles for the nine city districts, with five different colors for the five different clusters. If you have trouble counting to five here, look for a small green dot on the upper part of the picture and a small purple dot on the lower part of the picture.  </w:t>
+      </w:r>
+    </w:p>
+    <w:p>
+      <w:pPr>
+        <w:spacing w:after="300"/>
+        <w:ind w:left="-5" w:right="56"/>
+      </w:pPr>
+      <w:r>
+        <w:lastRenderedPageBreak/>
+        <w:t xml:space="preserve">Now, what is the final result of this exercise? We now can show five clusters of restaurant type concentrations for the city of Cologne, which I named according to the restaurant concentration the data shows. </w:t>
+      </w:r>
+    </w:p>
+    <w:p>
+      <w:pPr>
+        <w:pStyle w:val="Heading3"/>
+      </w:pPr>
+      <w:bookmarkStart w:id="10" w:name="_Toc67005866"/>
+      <w:r>
+        <w:rPr>
+          <w:rFonts w:eastAsia="Calibri"/>
+        </w:rPr>
+        <w:t>Cluster 1</w:t>
+      </w:r>
+      <w:bookmarkEnd w:id="10"/>
+    </w:p>
+    <w:p>
+      <w:pPr>
+        <w:spacing w:after="54"/>
+        <w:ind w:left="2"/>
+      </w:pPr>
+      <w:r>
+        <w:rPr>
+          <w:noProof/>
+        </w:rPr>
+        <w:drawing>
+          <wp:inline distT="0" distB="0" distL="0" distR="0" wp14:anchorId="74B3E739" wp14:editId="73B1817D">
+            <wp:extent cx="5943600" cy="1745615"/>
+            <wp:effectExtent l="0" t="0" r="0" b="6985"/>
+            <wp:docPr id="8" name="Picture 8"/>
+            <wp:cNvGraphicFramePr>
+              <a:graphicFrameLocks xmlns:a="http://schemas.openxmlformats.org/drawingml/2006/main" noChangeAspect="1"/>
+            </wp:cNvGraphicFramePr>
+            <a:graphic xmlns:a="http://schemas.openxmlformats.org/drawingml/2006/main">
+              <a:graphicData uri="http://schemas.openxmlformats.org/drawingml/2006/picture">
+                <pic:pic xmlns:pic="http://schemas.openxmlformats.org/drawingml/2006/picture">
+                  <pic:nvPicPr>
+                    <pic:cNvPr id="1" name=""/>
+                    <pic:cNvPicPr/>
+                  </pic:nvPicPr>
+                  <pic:blipFill>
+                    <a:blip r:embed="rId20"/>
+                    <a:stretch>
+                      <a:fillRect/>
+                    </a:stretch>
+                  </pic:blipFill>
+                  <pic:spPr>
+                    <a:xfrm>
+                      <a:off x="0" y="0"/>
+                      <a:ext cx="5943600" cy="1745615"/>
+                    </a:xfrm>
+                    <a:prstGeom prst="rect">
+                      <a:avLst/>
+                    </a:prstGeom>
+                  </pic:spPr>
+                </pic:pic>
+              </a:graphicData>
+            </a:graphic>
+          </wp:inline>
+        </w:drawing>
+      </w:r>
+    </w:p>
+    <w:p>
+      <w:pPr>
+        <w:spacing w:after="252"/>
+      </w:pPr>
+      <w:r>
+        <w:rPr>
+          <w:rFonts w:ascii="Calibri" w:eastAsia="Calibri" w:hAnsi="Calibri" w:cs="Calibri"/>
+          <w:b/>
+          <w:sz w:val="27"/>
+        </w:rPr>
+        <w:t xml:space="preserve"> </w:t>
+      </w:r>
+    </w:p>
+    <w:p>
+      <w:pPr>
+        <w:pStyle w:val="Heading3"/>
+      </w:pPr>
+      <w:bookmarkStart w:id="11" w:name="_Toc67005867"/>
+      <w:r>
+        <w:rPr>
+          <w:rFonts w:eastAsia="Calibri"/>
+        </w:rPr>
+        <w:t>Cluster 2</w:t>
+      </w:r>
+      <w:bookmarkEnd w:id="11"/>
+      <w:r>
+        <w:rPr>
+          <w:rFonts w:eastAsia="Calibri"/>
+        </w:rPr>
+        <w:t xml:space="preserve"> </w:t>
+      </w:r>
+    </w:p>
+    <w:p>
+      <w:pPr>
+        <w:spacing w:after="50"/>
+        <w:ind w:left="2"/>
+      </w:pPr>
+      <w:r>
+        <w:rPr>
+          <w:noProof/>
+        </w:rPr>
+        <w:drawing>
+          <wp:inline distT="0" distB="0" distL="0" distR="0" wp14:anchorId="69E11341" wp14:editId="1C4E2953">
+            <wp:extent cx="5943600" cy="906780"/>
+            <wp:effectExtent l="0" t="0" r="0" b="7620"/>
+            <wp:docPr id="9" name="Picture 9"/>
+            <wp:cNvGraphicFramePr>
+              <a:graphicFrameLocks xmlns:a="http://schemas.openxmlformats.org/drawingml/2006/main" noChangeAspect="1"/>
+            </wp:cNvGraphicFramePr>
+            <a:graphic xmlns:a="http://schemas.openxmlformats.org/drawingml/2006/main">
+              <a:graphicData uri="http://schemas.openxmlformats.org/drawingml/2006/picture">
+                <pic:pic xmlns:pic="http://schemas.openxmlformats.org/drawingml/2006/picture">
+                  <pic:nvPicPr>
+                    <pic:cNvPr id="1" name=""/>
+                    <pic:cNvPicPr/>
+                  </pic:nvPicPr>
+                  <pic:blipFill>
+                    <a:blip r:embed="rId21"/>
+                    <a:stretch>
+                      <a:fillRect/>
+                    </a:stretch>
+                  </pic:blipFill>
+                  <pic:spPr>
+                    <a:xfrm>
+                      <a:off x="0" y="0"/>
+                      <a:ext cx="5943600" cy="906780"/>
+                    </a:xfrm>
+                    <a:prstGeom prst="rect">
+                      <a:avLst/>
+                    </a:prstGeom>
+                  </pic:spPr>
+                </pic:pic>
+              </a:graphicData>
+            </a:graphic>
+          </wp:inline>
+        </w:drawing>
+      </w:r>
+    </w:p>
+    <w:p>
+      <w:pPr>
+        <w:spacing w:after="284"/>
+        <w:ind w:left="720"/>
+      </w:pPr>
+    </w:p>
+    <w:p>
+      <w:pPr>
+        <w:pStyle w:val="Heading3"/>
+      </w:pPr>
+      <w:bookmarkStart w:id="12" w:name="_Toc67005868"/>
+      <w:r>
+        <w:rPr>
+          <w:rFonts w:eastAsia="Calibri"/>
+        </w:rPr>
+        <w:t>Cluster 3</w:t>
+      </w:r>
+      <w:bookmarkEnd w:id="12"/>
+      <w:r>
+        <w:rPr>
+          <w:rFonts w:eastAsia="Calibri"/>
+        </w:rPr>
+        <w:t xml:space="preserve"> </w:t>
+      </w:r>
+    </w:p>
+    <w:p>
+      <w:pPr>
+        <w:spacing w:after="65"/>
+        <w:ind w:left="2"/>
+      </w:pPr>
+      <w:r>
+        <w:rPr>
+          <w:noProof/>
+        </w:rPr>
+        <w:drawing>
+          <wp:inline distT="0" distB="0" distL="0" distR="0" wp14:anchorId="5448F06C" wp14:editId="5218EC29">
+            <wp:extent cx="5943600" cy="979805"/>
+            <wp:effectExtent l="0" t="0" r="0" b="0"/>
+            <wp:docPr id="10" name="Picture 10"/>
+            <wp:cNvGraphicFramePr>
+              <a:graphicFrameLocks xmlns:a="http://schemas.openxmlformats.org/drawingml/2006/main" noChangeAspect="1"/>
+            </wp:cNvGraphicFramePr>
+            <a:graphic xmlns:a="http://schemas.openxmlformats.org/drawingml/2006/main">
+              <a:graphicData uri="http://schemas.openxmlformats.org/drawingml/2006/picture">
+                <pic:pic xmlns:pic="http://schemas.openxmlformats.org/drawingml/2006/picture">
+                  <pic:nvPicPr>
+                    <pic:cNvPr id="1" name=""/>
+                    <pic:cNvPicPr/>
+                  </pic:nvPicPr>
+                  <pic:blipFill>
+                    <a:blip r:embed="rId22"/>
+                    <a:stretch>
+                      <a:fillRect/>
+                    </a:stretch>
+                  </pic:blipFill>
+                  <pic:spPr>
+                    <a:xfrm>
+                      <a:off x="0" y="0"/>
+                      <a:ext cx="5943600" cy="979805"/>
+                    </a:xfrm>
+                    <a:prstGeom prst="rect">
+                      <a:avLst/>
+                    </a:prstGeom>
+                  </pic:spPr>
+                </pic:pic>
+              </a:graphicData>
+            </a:graphic>
+          </wp:inline>
+        </w:drawing>
+      </w:r>
+    </w:p>
+    <w:p>
+      <w:pPr>
+        <w:spacing w:after="252"/>
+      </w:pPr>
+      <w:r>
+        <w:rPr>
+          <w:rFonts w:ascii="Calibri" w:eastAsia="Calibri" w:hAnsi="Calibri" w:cs="Calibri"/>
+          <w:b/>
+          <w:sz w:val="27"/>
+        </w:rPr>
+        <w:t xml:space="preserve"> </w:t>
+      </w:r>
+    </w:p>
+    <w:p>
+      <w:pPr>
+        <w:pStyle w:val="Heading3"/>
+      </w:pPr>
+      <w:bookmarkStart w:id="13" w:name="_Toc67005869"/>
+      <w:r>
+        <w:rPr>
+          <w:rFonts w:eastAsia="Calibri"/>
+        </w:rPr>
+        <w:t>Cluster 4</w:t>
+      </w:r>
+      <w:bookmarkEnd w:id="13"/>
+      <w:r>
+        <w:rPr>
+          <w:rFonts w:eastAsia="Calibri"/>
+        </w:rPr>
+        <w:t xml:space="preserve"> </w:t>
+      </w:r>
+    </w:p>
+    <w:p>
+      <w:pPr>
+        <w:spacing w:after="59"/>
+        <w:ind w:left="2"/>
+      </w:pPr>
+      <w:r>
+        <w:rPr>
+          <w:noProof/>
+        </w:rPr>
+        <w:drawing>
+          <wp:inline distT="0" distB="0" distL="0" distR="0" wp14:anchorId="31126E91" wp14:editId="359B4816">
+            <wp:extent cx="5943600" cy="1137920"/>
+            <wp:effectExtent l="0" t="0" r="0" b="5080"/>
+            <wp:docPr id="11" name="Picture 11"/>
+            <wp:cNvGraphicFramePr>
+              <a:graphicFrameLocks xmlns:a="http://schemas.openxmlformats.org/drawingml/2006/main" noChangeAspect="1"/>
+            </wp:cNvGraphicFramePr>
+            <a:graphic xmlns:a="http://schemas.openxmlformats.org/drawingml/2006/main">
+              <a:graphicData uri="http://schemas.openxmlformats.org/drawingml/2006/picture">
+                <pic:pic xmlns:pic="http://schemas.openxmlformats.org/drawingml/2006/picture">
+                  <pic:nvPicPr>
+                    <pic:cNvPr id="1" name=""/>
+                    <pic:cNvPicPr/>
+                  </pic:nvPicPr>
+                  <pic:blipFill>
+                    <a:blip r:embed="rId23"/>
+                    <a:stretch>
+                      <a:fillRect/>
+                    </a:stretch>
+                  </pic:blipFill>
+                  <pic:spPr>
+                    <a:xfrm>
+                      <a:off x="0" y="0"/>
+                      <a:ext cx="5943600" cy="1137920"/>
+                    </a:xfrm>
+                    <a:prstGeom prst="rect">
+                      <a:avLst/>
+                    </a:prstGeom>
+                  </pic:spPr>
+                </pic:pic>
+              </a:graphicData>
+            </a:graphic>
+          </wp:inline>
+        </w:drawing>
+      </w:r>
+    </w:p>
+    <w:p>
+      <w:pPr>
+        <w:spacing w:after="252"/>
+      </w:pPr>
+      <w:r>
+        <w:rPr>
+          <w:rFonts w:ascii="Calibri" w:eastAsia="Calibri" w:hAnsi="Calibri" w:cs="Calibri"/>
+          <w:b/>
+          <w:sz w:val="27"/>
+        </w:rPr>
+        <w:t xml:space="preserve"> </w:t>
+      </w:r>
+    </w:p>
+    <w:p>
+      <w:pPr>
+        <w:spacing w:after="384"/>
+        <w:ind w:left="-5" w:right="56"/>
+      </w:pPr>
+      <w:r>
+        <w:lastRenderedPageBreak/>
+        <w:t xml:space="preserve">Interestingly, it is really possible to define clusters of certain cuisines in Cologne city. People living in Cologne will probably agree that these clusters sound pretty reasonable and are not too far away from what you would have expected. </w:t>
+      </w:r>
+    </w:p>
+    <w:p>
+      <w:pPr>
+        <w:pStyle w:val="Heading1"/>
+        <w:ind w:left="-5"/>
+      </w:pPr>
+      <w:bookmarkStart w:id="14" w:name="_Toc67005870"/>
+      <w:bookmarkStart w:id="15" w:name="_Toc67005935"/>
+      <w:r>
+        <w:t>Discussion</w:t>
+      </w:r>
+      <w:bookmarkEnd w:id="14"/>
+      <w:bookmarkEnd w:id="15"/>
+      <w:r>
+        <w:t xml:space="preserve"> </w:t>
+      </w:r>
+    </w:p>
+    <w:p>
+      <w:pPr>
+        <w:spacing w:after="384"/>
+        <w:ind w:left="-5" w:right="56"/>
+      </w:pPr>
+      <w:r>
+        <w:t xml:space="preserve">If I reflect the work necessary to create these results, what comes to my mind is that for typical ways of scraping, cleaning, handling, transforming and visualizing data, all the tools are simply there. We just have to get to know the available open source packages and learn how to use them. What I find fantastic is that nearly all of them are free of charge. Also, a simple notebook computer is enough: in my case, I used a ThinkPad L470, more than three years old. All the rest is concentrated, creative, interesting, sometimes hard work and searching for hints, tips, examples, explanations etc. in the web. With these tools, many exciting data science use cases can be created, for all kinds of useful purposes. </w:t>
+      </w:r>
+    </w:p>
+    <w:p>
+      <w:pPr>
+        <w:pStyle w:val="Heading1"/>
+        <w:ind w:left="-5"/>
+      </w:pPr>
+      <w:bookmarkStart w:id="16" w:name="_Toc67005871"/>
+      <w:bookmarkStart w:id="17" w:name="_Toc67005936"/>
+      <w:r>
+        <w:t>Conclusion</w:t>
+      </w:r>
+      <w:bookmarkEnd w:id="16"/>
+      <w:bookmarkEnd w:id="17"/>
+      <w:r>
+        <w:t xml:space="preserve"> </w:t>
+      </w:r>
+    </w:p>
+    <w:p>
+      <w:pPr>
+        <w:spacing w:after="387"/>
+        <w:ind w:left="-5" w:right="56"/>
+      </w:pPr>
+      <w:r>
+        <w:t xml:space="preserve">We achieved the goal presented at the outset of this blogpost: tourists can see in the results which city districts best match their food desires. This is just one example of fantastic data science uses cases one can realize applying technology which is available for free today! What a time to be alive.  </w:t>
+      </w:r>
+    </w:p>
     <w:p/>
     <w:sectPr>
+      <w:headerReference w:type="default" r:id="rId24"/>
+      <w:footerReference w:type="default" r:id="rId25"/>
       <w:pgSz w:w="12240" w:h="15840"/>
       <w:pgMar w:top="1440" w:right="1440" w:bottom="1440" w:left="1440" w:header="720" w:footer="720" w:gutter="0"/>
+      <w:pgNumType w:start="1"/>
       <w:cols w:space="720"/>
       <w:docGrid w:linePitch="360"/>
     </w:sectPr>
   </w:body>
 </w:document>
+</file>
+
+<file path=word/endnotes.xml><?xml version="1.0" encoding="utf-8"?>
+<w:endnotes xmlns:wpc="http://schemas.microsoft.com/office/word/2010/wordprocessingCanvas" xmlns:cx="http://schemas.microsoft.com/office/drawing/2014/chartex" xmlns:cx1="http://schemas.microsoft.com/office/drawing/2015/9/8/chartex" xmlns:cx2="http://schemas.microsoft.com/office/drawing/2015/10/21/chartex" xmlns:cx3="http://schemas.microsoft.com/office/drawing/2016/5/9/chartex" xmlns:cx4="http://schemas.microsoft.com/office/drawing/2016/5/10/chartex" xmlns:cx5="http://schemas.microsoft.com/office/drawing/2016/5/11/chartex" xmlns:cx6="http://schemas.microsoft.com/office/drawing/2016/5/12/chartex" xmlns:cx7="http://schemas.microsoft.com/office/drawing/2016/5/13/chartex" xmlns:cx8="http://schemas.microsoft.com/office/drawing/2016/5/14/chartex" xmlns:mc="http://schemas.openxmlformats.org/markup-compatibility/2006" xmlns:aink="http://schemas.microsoft.com/office/drawing/2016/ink" xmlns:am3d="http://schemas.microsoft.com/office/drawing/2017/model3d" xmlns:o="urn:schemas-microsoft-com:office:office" xmlns:r="http://schemas.openxmlformats.org/officeDocument/2006/relationships" xmlns:m="http://schemas.openxmlformats.org/officeDocument/2006/math" xmlns:v="urn:schemas-microsoft-com:vml" xmlns:wp14="http://schemas.microsoft.com/office/word/2010/wordprocessingDrawing" xmlns:wp="http://schemas.openxmlformats.org/drawingml/2006/wordprocessingDrawing" xmlns:w10="urn:schemas-microsoft-com:office:word" xmlns:w="http://schemas.openxmlformats.org/wordprocessingml/2006/main" xmlns:w14="http://schemas.microsoft.com/office/word/2010/wordml" xmlns:w15="http://schemas.microsoft.com/office/word/2012/wordml" xmlns:w16cex="http://schemas.microsoft.com/office/word/2018/wordml/cex" xmlns:w16cid="http://schemas.microsoft.com/office/word/2016/wordml/cid" xmlns:w16="http://schemas.microsoft.com/office/word/2018/wordml" xmlns:w16se="http://schemas.microsoft.com/office/word/2015/wordml/symex" xmlns:wpg="http://schemas.microsoft.com/office/word/2010/wordprocessingGroup" xmlns:wpi="http://schemas.microsoft.com/office/word/2010/wordprocessingInk" xmlns:wne="http://schemas.microsoft.com/office/word/2006/wordml" xmlns:wps="http://schemas.microsoft.com/office/word/2010/wordprocessingShape" mc:Ignorable="w14 w15 w16se w16cid w16 w16cex wp14">
+  <w:endnote w:type="separator" w:id="-1">
+    <w:p>
+      <w:pPr>
+        <w:spacing w:after="0" w:line="240" w:lineRule="auto"/>
+      </w:pPr>
+      <w:r>
+        <w:separator/>
+      </w:r>
+    </w:p>
+  </w:endnote>
+  <w:endnote w:type="continuationSeparator" w:id="0">
+    <w:p>
+      <w:pPr>
+        <w:spacing w:after="0" w:line="240" w:lineRule="auto"/>
+      </w:pPr>
+      <w:r>
+        <w:continuationSeparator/>
+      </w:r>
+    </w:p>
+  </w:endnote>
+</w:endnotes>
+</file>
+
+<file path=word/footer1.xml><?xml version="1.0" encoding="utf-8"?>
+<w:ftr xmlns:wpc="http://schemas.microsoft.com/office/word/2010/wordprocessingCanvas" xmlns:cx="http://schemas.microsoft.com/office/drawing/2014/chartex" xmlns:cx1="http://schemas.microsoft.com/office/drawing/2015/9/8/chartex" xmlns:cx2="http://schemas.microsoft.com/office/drawing/2015/10/21/chartex" xmlns:cx3="http://schemas.microsoft.com/office/drawing/2016/5/9/chartex" xmlns:cx4="http://schemas.microsoft.com/office/drawing/2016/5/10/chartex" xmlns:cx5="http://schemas.microsoft.com/office/drawing/2016/5/11/chartex" xmlns:cx6="http://schemas.microsoft.com/office/drawing/2016/5/12/chartex" xmlns:cx7="http://schemas.microsoft.com/office/drawing/2016/5/13/chartex" xmlns:cx8="http://schemas.microsoft.com/office/drawing/2016/5/14/chartex" xmlns:mc="http://schemas.openxmlformats.org/markup-compatibility/2006" xmlns:aink="http://schemas.microsoft.com/office/drawing/2016/ink" xmlns:am3d="http://schemas.microsoft.com/office/drawing/2017/model3d" xmlns:o="urn:schemas-microsoft-com:office:office" xmlns:r="http://schemas.openxmlformats.org/officeDocument/2006/relationships" xmlns:m="http://schemas.openxmlformats.org/officeDocument/2006/math" xmlns:v="urn:schemas-microsoft-com:vml" xmlns:wp14="http://schemas.microsoft.com/office/word/2010/wordprocessingDrawing" xmlns:wp="http://schemas.openxmlformats.org/drawingml/2006/wordprocessingDrawing" xmlns:w10="urn:schemas-microsoft-com:office:word" xmlns:w="http://schemas.openxmlformats.org/wordprocessingml/2006/main" xmlns:w14="http://schemas.microsoft.com/office/word/2010/wordml" xmlns:w15="http://schemas.microsoft.com/office/word/2012/wordml" xmlns:w16cex="http://schemas.microsoft.com/office/word/2018/wordml/cex" xmlns:w16cid="http://schemas.microsoft.com/office/word/2016/wordml/cid" xmlns:w16="http://schemas.microsoft.com/office/word/2018/wordml" xmlns:w16se="http://schemas.microsoft.com/office/word/2015/wordml/symex" xmlns:wpg="http://schemas.microsoft.com/office/word/2010/wordprocessingGroup" xmlns:wpi="http://schemas.microsoft.com/office/word/2010/wordprocessingInk" xmlns:wne="http://schemas.microsoft.com/office/word/2006/wordml" xmlns:wps="http://schemas.microsoft.com/office/word/2010/wordprocessingShape" mc:Ignorable="w14 w15 w16se w16cid w16 w16cex wp14">
+  <w:sdt>
+    <w:sdtPr>
+      <w:id w:val="1493455778"/>
+      <w:docPartObj>
+        <w:docPartGallery w:val="Page Numbers (Bottom of Page)"/>
+        <w:docPartUnique/>
+      </w:docPartObj>
+    </w:sdtPr>
+    <w:sdtEndPr>
+      <w:rPr>
+        <w:noProof/>
+      </w:rPr>
+    </w:sdtEndPr>
+    <w:sdtContent>
+      <w:p>
+        <w:pPr>
+          <w:pStyle w:val="Footer"/>
+          <w:jc w:val="right"/>
+        </w:pPr>
+        <w:r>
+          <w:fldChar w:fldCharType="begin"/>
+        </w:r>
+        <w:r>
+          <w:instrText xml:space="preserve"> PAGE   \* MERGEFORMAT </w:instrText>
+        </w:r>
+        <w:r>
+          <w:fldChar w:fldCharType="separate"/>
+        </w:r>
+        <w:r>
+          <w:rPr>
+            <w:noProof/>
+          </w:rPr>
+          <w:t>2</w:t>
+        </w:r>
+        <w:r>
+          <w:rPr>
+            <w:noProof/>
+          </w:rPr>
+          <w:fldChar w:fldCharType="end"/>
+        </w:r>
+      </w:p>
+    </w:sdtContent>
+  </w:sdt>
+  <w:p>
+    <w:pPr>
+      <w:pStyle w:val="Footer"/>
+    </w:pPr>
+  </w:p>
+</w:ftr>
+</file>
+
+<file path=word/footnotes.xml><?xml version="1.0" encoding="utf-8"?>
+<w:footnotes xmlns:wpc="http://schemas.microsoft.com/office/word/2010/wordprocessingCanvas" xmlns:cx="http://schemas.microsoft.com/office/drawing/2014/chartex" xmlns:cx1="http://schemas.microsoft.com/office/drawing/2015/9/8/chartex" xmlns:cx2="http://schemas.microsoft.com/office/drawing/2015/10/21/chartex" xmlns:cx3="http://schemas.microsoft.com/office/drawing/2016/5/9/chartex" xmlns:cx4="http://schemas.microsoft.com/office/drawing/2016/5/10/chartex" xmlns:cx5="http://schemas.microsoft.com/office/drawing/2016/5/11/chartex" xmlns:cx6="http://schemas.microsoft.com/office/drawing/2016/5/12/chartex" xmlns:cx7="http://schemas.microsoft.com/office/drawing/2016/5/13/chartex" xmlns:cx8="http://schemas.microsoft.com/office/drawing/2016/5/14/chartex" xmlns:mc="http://schemas.openxmlformats.org/markup-compatibility/2006" xmlns:aink="http://schemas.microsoft.com/office/drawing/2016/ink" xmlns:am3d="http://schemas.microsoft.com/office/drawing/2017/model3d" xmlns:o="urn:schemas-microsoft-com:office:office" xmlns:r="http://schemas.openxmlformats.org/officeDocument/2006/relationships" xmlns:m="http://schemas.openxmlformats.org/officeDocument/2006/math" xmlns:v="urn:schemas-microsoft-com:vml" xmlns:wp14="http://schemas.microsoft.com/office/word/2010/wordprocessingDrawing" xmlns:wp="http://schemas.openxmlformats.org/drawingml/2006/wordprocessingDrawing" xmlns:w10="urn:schemas-microsoft-com:office:word" xmlns:w="http://schemas.openxmlformats.org/wordprocessingml/2006/main" xmlns:w14="http://schemas.microsoft.com/office/word/2010/wordml" xmlns:w15="http://schemas.microsoft.com/office/word/2012/wordml" xmlns:w16cex="http://schemas.microsoft.com/office/word/2018/wordml/cex" xmlns:w16cid="http://schemas.microsoft.com/office/word/2016/wordml/cid" xmlns:w16="http://schemas.microsoft.com/office/word/2018/wordml" xmlns:w16se="http://schemas.microsoft.com/office/word/2015/wordml/symex" xmlns:wpg="http://schemas.microsoft.com/office/word/2010/wordprocessingGroup" xmlns:wpi="http://schemas.microsoft.com/office/word/2010/wordprocessingInk" xmlns:wne="http://schemas.microsoft.com/office/word/2006/wordml" xmlns:wps="http://schemas.microsoft.com/office/word/2010/wordprocessingShape" mc:Ignorable="w14 w15 w16se w16cid w16 w16cex wp14">
+  <w:footnote w:type="separator" w:id="-1">
+    <w:p>
+      <w:pPr>
+        <w:spacing w:after="0" w:line="240" w:lineRule="auto"/>
+      </w:pPr>
+      <w:r>
+        <w:separator/>
+      </w:r>
+    </w:p>
+  </w:footnote>
+  <w:footnote w:type="continuationSeparator" w:id="0">
+    <w:p>
+      <w:pPr>
+        <w:spacing w:after="0" w:line="240" w:lineRule="auto"/>
+      </w:pPr>
+      <w:r>
+        <w:continuationSeparator/>
+      </w:r>
+    </w:p>
+  </w:footnote>
+</w:footnotes>
+</file>
+
+<file path=word/header1.xml><?xml version="1.0" encoding="utf-8"?>
+<w:hdr xmlns:wpc="http://schemas.microsoft.com/office/word/2010/wordprocessingCanvas" xmlns:cx="http://schemas.microsoft.com/office/drawing/2014/chartex" xmlns:cx1="http://schemas.microsoft.com/office/drawing/2015/9/8/chartex" xmlns:cx2="http://schemas.microsoft.com/office/drawing/2015/10/21/chartex" xmlns:cx3="http://schemas.microsoft.com/office/drawing/2016/5/9/chartex" xmlns:cx4="http://schemas.microsoft.com/office/drawing/2016/5/10/chartex" xmlns:cx5="http://schemas.microsoft.com/office/drawing/2016/5/11/chartex" xmlns:cx6="http://schemas.microsoft.com/office/drawing/2016/5/12/chartex" xmlns:cx7="http://schemas.microsoft.com/office/drawing/2016/5/13/chartex" xmlns:cx8="http://schemas.microsoft.com/office/drawing/2016/5/14/chartex" xmlns:mc="http://schemas.openxmlformats.org/markup-compatibility/2006" xmlns:aink="http://schemas.microsoft.com/office/drawing/2016/ink" xmlns:am3d="http://schemas.microsoft.com/office/drawing/2017/model3d" xmlns:o="urn:schemas-microsoft-com:office:office" xmlns:r="http://schemas.openxmlformats.org/officeDocument/2006/relationships" xmlns:m="http://schemas.openxmlformats.org/officeDocument/2006/math" xmlns:v="urn:schemas-microsoft-com:vml" xmlns:wp14="http://schemas.microsoft.com/office/word/2010/wordprocessingDrawing" xmlns:wp="http://schemas.openxmlformats.org/drawingml/2006/wordprocessingDrawing" xmlns:w10="urn:schemas-microsoft-com:office:word" xmlns:w="http://schemas.openxmlformats.org/wordprocessingml/2006/main" xmlns:w14="http://schemas.microsoft.com/office/word/2010/wordml" xmlns:w15="http://schemas.microsoft.com/office/word/2012/wordml" xmlns:w16cex="http://schemas.microsoft.com/office/word/2018/wordml/cex" xmlns:w16cid="http://schemas.microsoft.com/office/word/2016/wordml/cid" xmlns:w16="http://schemas.microsoft.com/office/word/2018/wordml" xmlns:w16se="http://schemas.microsoft.com/office/word/2015/wordml/symex" xmlns:wpg="http://schemas.microsoft.com/office/word/2010/wordprocessingGroup" xmlns:wpi="http://schemas.microsoft.com/office/word/2010/wordprocessingInk" xmlns:wne="http://schemas.microsoft.com/office/word/2006/wordml" xmlns:wps="http://schemas.microsoft.com/office/word/2010/wordprocessingShape" mc:Ignorable="w14 w15 w16se w16cid w16 w16cex wp14">
+  <w:p>
+    <w:pPr>
+      <w:pStyle w:val="Header"/>
+    </w:pPr>
+  </w:p>
+</w:hdr>
 </file>
 
 <file path=word/styles.xml><?xml version="1.0" encoding="utf-8"?>
@@ -507,6 +2684,76 @@
   <w:style w:type="paragraph" w:default="1" w:styleId="Normal">
     <w:name w:val="Normal"/>
     <w:qFormat/>
+    <w:rsid w:val="004E584F"/>
+    <w:rPr>
+      <w:sz w:val="24"/>
+    </w:rPr>
+  </w:style>
+  <w:style w:type="paragraph" w:styleId="Heading1">
+    <w:name w:val="heading 1"/>
+    <w:next w:val="Normal"/>
+    <w:link w:val="Heading1Char"/>
+    <w:uiPriority w:val="9"/>
+    <w:qFormat/>
+    <w:rsid w:val="004E584F"/>
+    <w:pPr>
+      <w:keepNext/>
+      <w:keepLines/>
+      <w:spacing w:after="129"/>
+      <w:ind w:left="10" w:hanging="10"/>
+      <w:outlineLvl w:val="0"/>
+    </w:pPr>
+    <w:rPr>
+      <w:rFonts w:ascii="Calibri" w:eastAsia="Calibri" w:hAnsi="Calibri" w:cs="Calibri"/>
+      <w:b/>
+      <w:color w:val="000000"/>
+      <w:sz w:val="36"/>
+    </w:rPr>
+  </w:style>
+  <w:style w:type="paragraph" w:styleId="Heading2">
+    <w:name w:val="heading 2"/>
+    <w:basedOn w:val="Normal"/>
+    <w:next w:val="Normal"/>
+    <w:link w:val="Heading2Char"/>
+    <w:uiPriority w:val="9"/>
+    <w:unhideWhenUsed/>
+    <w:qFormat/>
+    <w:rsid w:val="004E584F"/>
+    <w:pPr>
+      <w:keepNext/>
+      <w:keepLines/>
+      <w:spacing w:before="40" w:after="0"/>
+      <w:outlineLvl w:val="1"/>
+    </w:pPr>
+    <w:rPr>
+      <w:rFonts w:ascii="Calibri" w:eastAsiaTheme="majorEastAsia" w:hAnsi="Calibri" w:cstheme="majorBidi"/>
+      <w:b/>
+      <w:color w:val="000000" w:themeColor="text1"/>
+      <w:sz w:val="26"/>
+      <w:szCs w:val="26"/>
+    </w:rPr>
+  </w:style>
+  <w:style w:type="paragraph" w:styleId="Heading3">
+    <w:name w:val="heading 3"/>
+    <w:basedOn w:val="Normal"/>
+    <w:next w:val="Normal"/>
+    <w:link w:val="Heading3Char"/>
+    <w:uiPriority w:val="9"/>
+    <w:unhideWhenUsed/>
+    <w:qFormat/>
+    <w:rsid w:val="004E584F"/>
+    <w:pPr>
+      <w:keepNext/>
+      <w:keepLines/>
+      <w:spacing w:before="40" w:after="0"/>
+      <w:outlineLvl w:val="2"/>
+    </w:pPr>
+    <w:rPr>
+      <w:rFonts w:ascii="Calibri" w:eastAsiaTheme="majorEastAsia" w:hAnsi="Calibri" w:cstheme="majorBidi"/>
+      <w:b/>
+      <w:color w:val="000000" w:themeColor="text1"/>
+      <w:szCs w:val="24"/>
+    </w:rPr>
   </w:style>
   <w:style w:type="character" w:default="1" w:styleId="DefaultParagraphFont">
     <w:name w:val="Default Paragraph Font"/>
@@ -556,6 +2803,209 @@
       <w:color w:val="605E5C"/>
       <w:shd w:val="clear" w:color="auto" w:fill="E1DFDD"/>
     </w:rPr>
+  </w:style>
+  <w:style w:type="character" w:customStyle="1" w:styleId="Heading1Char">
+    <w:name w:val="Heading 1 Char"/>
+    <w:basedOn w:val="DefaultParagraphFont"/>
+    <w:link w:val="Heading1"/>
+    <w:uiPriority w:val="9"/>
+    <w:rsid w:val="004E584F"/>
+    <w:rPr>
+      <w:rFonts w:ascii="Calibri" w:eastAsia="Calibri" w:hAnsi="Calibri" w:cs="Calibri"/>
+      <w:b/>
+      <w:color w:val="000000"/>
+      <w:sz w:val="36"/>
+    </w:rPr>
+  </w:style>
+  <w:style w:type="paragraph" w:styleId="Title">
+    <w:name w:val="Title"/>
+    <w:basedOn w:val="Normal"/>
+    <w:next w:val="Normal"/>
+    <w:link w:val="TitleChar"/>
+    <w:uiPriority w:val="10"/>
+    <w:qFormat/>
+    <w:rsid w:val="004E584F"/>
+    <w:pPr>
+      <w:spacing w:after="0" w:line="240" w:lineRule="auto"/>
+      <w:contextualSpacing/>
+    </w:pPr>
+    <w:rPr>
+      <w:rFonts w:asciiTheme="majorHAnsi" w:eastAsiaTheme="majorEastAsia" w:hAnsiTheme="majorHAnsi" w:cstheme="majorBidi"/>
+      <w:spacing w:val="-10"/>
+      <w:kern w:val="28"/>
+      <w:sz w:val="56"/>
+      <w:szCs w:val="56"/>
+    </w:rPr>
+  </w:style>
+  <w:style w:type="character" w:customStyle="1" w:styleId="TitleChar">
+    <w:name w:val="Title Char"/>
+    <w:basedOn w:val="DefaultParagraphFont"/>
+    <w:link w:val="Title"/>
+    <w:uiPriority w:val="10"/>
+    <w:rsid w:val="004E584F"/>
+    <w:rPr>
+      <w:rFonts w:asciiTheme="majorHAnsi" w:eastAsiaTheme="majorEastAsia" w:hAnsiTheme="majorHAnsi" w:cstheme="majorBidi"/>
+      <w:spacing w:val="-10"/>
+      <w:kern w:val="28"/>
+      <w:sz w:val="56"/>
+      <w:szCs w:val="56"/>
+    </w:rPr>
+  </w:style>
+  <w:style w:type="paragraph" w:styleId="Caption">
+    <w:name w:val="caption"/>
+    <w:basedOn w:val="Normal"/>
+    <w:next w:val="Normal"/>
+    <w:uiPriority w:val="35"/>
+    <w:unhideWhenUsed/>
+    <w:qFormat/>
+    <w:rsid w:val="004E584F"/>
+    <w:pPr>
+      <w:spacing w:after="200" w:line="240" w:lineRule="auto"/>
+    </w:pPr>
+    <w:rPr>
+      <w:i/>
+      <w:iCs/>
+      <w:color w:val="000000" w:themeColor="text1"/>
+      <w:sz w:val="20"/>
+      <w:szCs w:val="18"/>
+    </w:rPr>
+  </w:style>
+  <w:style w:type="character" w:customStyle="1" w:styleId="Heading2Char">
+    <w:name w:val="Heading 2 Char"/>
+    <w:basedOn w:val="DefaultParagraphFont"/>
+    <w:link w:val="Heading2"/>
+    <w:uiPriority w:val="9"/>
+    <w:rsid w:val="004E584F"/>
+    <w:rPr>
+      <w:rFonts w:ascii="Calibri" w:eastAsiaTheme="majorEastAsia" w:hAnsi="Calibri" w:cstheme="majorBidi"/>
+      <w:b/>
+      <w:color w:val="000000" w:themeColor="text1"/>
+      <w:sz w:val="26"/>
+      <w:szCs w:val="26"/>
+    </w:rPr>
+  </w:style>
+  <w:style w:type="character" w:customStyle="1" w:styleId="Heading3Char">
+    <w:name w:val="Heading 3 Char"/>
+    <w:basedOn w:val="DefaultParagraphFont"/>
+    <w:link w:val="Heading3"/>
+    <w:uiPriority w:val="9"/>
+    <w:rsid w:val="004E584F"/>
+    <w:rPr>
+      <w:rFonts w:ascii="Calibri" w:eastAsiaTheme="majorEastAsia" w:hAnsi="Calibri" w:cstheme="majorBidi"/>
+      <w:b/>
+      <w:color w:val="000000" w:themeColor="text1"/>
+      <w:sz w:val="24"/>
+      <w:szCs w:val="24"/>
+    </w:rPr>
+  </w:style>
+  <w:style w:type="paragraph" w:styleId="Header">
+    <w:name w:val="header"/>
+    <w:basedOn w:val="Normal"/>
+    <w:link w:val="HeaderChar"/>
+    <w:uiPriority w:val="99"/>
+    <w:unhideWhenUsed/>
+    <w:rsid w:val="004E584F"/>
+    <w:pPr>
+      <w:tabs>
+        <w:tab w:val="center" w:pos="4680"/>
+        <w:tab w:val="right" w:pos="9360"/>
+      </w:tabs>
+      <w:spacing w:after="0" w:line="240" w:lineRule="auto"/>
+    </w:pPr>
+  </w:style>
+  <w:style w:type="character" w:customStyle="1" w:styleId="HeaderChar">
+    <w:name w:val="Header Char"/>
+    <w:basedOn w:val="DefaultParagraphFont"/>
+    <w:link w:val="Header"/>
+    <w:uiPriority w:val="99"/>
+    <w:rsid w:val="004E584F"/>
+    <w:rPr>
+      <w:sz w:val="24"/>
+    </w:rPr>
+  </w:style>
+  <w:style w:type="paragraph" w:styleId="Footer">
+    <w:name w:val="footer"/>
+    <w:basedOn w:val="Normal"/>
+    <w:link w:val="FooterChar"/>
+    <w:uiPriority w:val="99"/>
+    <w:unhideWhenUsed/>
+    <w:rsid w:val="004E584F"/>
+    <w:pPr>
+      <w:tabs>
+        <w:tab w:val="center" w:pos="4680"/>
+        <w:tab w:val="right" w:pos="9360"/>
+      </w:tabs>
+      <w:spacing w:after="0" w:line="240" w:lineRule="auto"/>
+    </w:pPr>
+  </w:style>
+  <w:style w:type="character" w:customStyle="1" w:styleId="FooterChar">
+    <w:name w:val="Footer Char"/>
+    <w:basedOn w:val="DefaultParagraphFont"/>
+    <w:link w:val="Footer"/>
+    <w:uiPriority w:val="99"/>
+    <w:rsid w:val="004E584F"/>
+    <w:rPr>
+      <w:sz w:val="24"/>
+    </w:rPr>
+  </w:style>
+  <w:style w:type="paragraph" w:styleId="TOCHeading">
+    <w:name w:val="TOC Heading"/>
+    <w:basedOn w:val="Heading1"/>
+    <w:next w:val="Normal"/>
+    <w:uiPriority w:val="39"/>
+    <w:unhideWhenUsed/>
+    <w:qFormat/>
+    <w:rsid w:val="004E584F"/>
+    <w:pPr>
+      <w:spacing w:before="240" w:after="0"/>
+      <w:ind w:left="0" w:firstLine="0"/>
+      <w:outlineLvl w:val="9"/>
+    </w:pPr>
+    <w:rPr>
+      <w:rFonts w:asciiTheme="majorHAnsi" w:eastAsiaTheme="majorEastAsia" w:hAnsiTheme="majorHAnsi" w:cstheme="majorBidi"/>
+      <w:b w:val="0"/>
+      <w:color w:val="2F5496" w:themeColor="accent1" w:themeShade="BF"/>
+      <w:sz w:val="32"/>
+      <w:szCs w:val="32"/>
+    </w:rPr>
+  </w:style>
+  <w:style w:type="paragraph" w:styleId="TOC1">
+    <w:name w:val="toc 1"/>
+    <w:basedOn w:val="Normal"/>
+    <w:next w:val="Normal"/>
+    <w:autoRedefine/>
+    <w:uiPriority w:val="39"/>
+    <w:unhideWhenUsed/>
+    <w:rsid w:val="004E584F"/>
+    <w:pPr>
+      <w:spacing w:after="100"/>
+    </w:pPr>
+  </w:style>
+  <w:style w:type="paragraph" w:styleId="TOC2">
+    <w:name w:val="toc 2"/>
+    <w:basedOn w:val="Normal"/>
+    <w:next w:val="Normal"/>
+    <w:autoRedefine/>
+    <w:uiPriority w:val="39"/>
+    <w:unhideWhenUsed/>
+    <w:rsid w:val="004E584F"/>
+    <w:pPr>
+      <w:spacing w:after="100"/>
+      <w:ind w:left="240"/>
+    </w:pPr>
+  </w:style>
+  <w:style w:type="paragraph" w:styleId="TOC3">
+    <w:name w:val="toc 3"/>
+    <w:basedOn w:val="Normal"/>
+    <w:next w:val="Normal"/>
+    <w:autoRedefine/>
+    <w:uiPriority w:val="39"/>
+    <w:unhideWhenUsed/>
+    <w:rsid w:val="004E584F"/>
+    <w:pPr>
+      <w:spacing w:after="100"/>
+      <w:ind w:left="480"/>
+    </w:pPr>
   </w:style>
 </w:styles>
 </file>
@@ -853,4 +3303,16 @@
     </a:ext>
   </a:extLst>
 </a:theme>
+</file>
+
+<file path=customXml/item1.xml><?xml version="1.0" encoding="utf-8"?>
+<b:Sources xmlns:b="http://schemas.openxmlformats.org/officeDocument/2006/bibliography" xmlns="http://schemas.openxmlformats.org/officeDocument/2006/bibliography" SelectedStyle="\APASixthEditionOfficeOnline.xsl" StyleName="APA" Version="6"/>
+</file>
+
+<file path=customXml/itemProps1.xml><?xml version="1.0" encoding="utf-8"?>
+<ds:datastoreItem xmlns:ds="http://schemas.openxmlformats.org/officeDocument/2006/customXml" ds:itemID="{1E4E9AEC-DAAC-4A66-9147-3754B8FD7B23}">
+  <ds:schemaRefs>
+    <ds:schemaRef ds:uri="http://schemas.openxmlformats.org/officeDocument/2006/bibliography"/>
+  </ds:schemaRefs>
+</ds:datastoreItem>
 </file>
</xml_diff>